<commit_message>
Objects and methods add
</commit_message>
<xml_diff>
--- a/Java Script - teze.docx
+++ b/Java Script - teze.docx
@@ -768,7 +768,1565 @@
         <w:t>;</w:t>
       </w:r>
     </w:p>
-    <w:p>
+    <w:p/>
+    <w:p>
+      <w:pPr>
+        <w:shd w:val="clear" w:color="auto" w:fill="1E1E1E"/>
+        <w:spacing w:after="0" w:line="285" w:lineRule="atLeast"/>
+        <w:rPr>
+          <w:rFonts w:ascii="Consolas" w:eastAsia="Times New Roman" w:hAnsi="Consolas" w:cs="Times New Roman"/>
+          <w:color w:val="D4D4D4"/>
+          <w:sz w:val="21"/>
+          <w:szCs w:val="21"/>
+        </w:rPr>
+      </w:pPr>
+      <w:r>
+        <w:rPr>
+          <w:rFonts w:ascii="Consolas" w:eastAsia="Times New Roman" w:hAnsi="Consolas" w:cs="Times New Roman"/>
+          <w:color w:val="569CD6"/>
+          <w:sz w:val="21"/>
+          <w:szCs w:val="21"/>
+        </w:rPr>
+        <w:t>var</w:t>
+      </w:r>
+      <w:r>
+        <w:rPr>
+          <w:rFonts w:ascii="Consolas" w:eastAsia="Times New Roman" w:hAnsi="Consolas" w:cs="Times New Roman"/>
+          <w:color w:val="D4D4D4"/>
+          <w:sz w:val="21"/>
+          <w:szCs w:val="21"/>
+        </w:rPr>
+        <w:t xml:space="preserve"> </w:t>
+      </w:r>
+      <w:r>
+        <w:rPr>
+          <w:rFonts w:ascii="Consolas" w:eastAsia="Times New Roman" w:hAnsi="Consolas" w:cs="Times New Roman"/>
+          <w:color w:val="9CDCFE"/>
+          <w:sz w:val="21"/>
+          <w:szCs w:val="21"/>
+        </w:rPr>
+        <w:t>john</w:t>
+      </w:r>
+      <w:r>
+        <w:rPr>
+          <w:rFonts w:ascii="Consolas" w:eastAsia="Times New Roman" w:hAnsi="Consolas" w:cs="Times New Roman"/>
+          <w:color w:val="D4D4D4"/>
+          <w:sz w:val="21"/>
+          <w:szCs w:val="21"/>
+        </w:rPr>
+        <w:t xml:space="preserve"> = {</w:t>
+      </w:r>
+    </w:p>
+    <w:p>
+      <w:pPr>
+        <w:shd w:val="clear" w:color="auto" w:fill="1E1E1E"/>
+        <w:spacing w:after="0" w:line="285" w:lineRule="atLeast"/>
+        <w:rPr>
+          <w:rFonts w:ascii="Consolas" w:eastAsia="Times New Roman" w:hAnsi="Consolas" w:cs="Times New Roman"/>
+          <w:color w:val="D4D4D4"/>
+          <w:sz w:val="21"/>
+          <w:szCs w:val="21"/>
+        </w:rPr>
+      </w:pPr>
+      <w:r>
+        <w:rPr>
+          <w:rFonts w:ascii="Consolas" w:eastAsia="Times New Roman" w:hAnsi="Consolas" w:cs="Times New Roman"/>
+          <w:color w:val="D4D4D4"/>
+          <w:sz w:val="21"/>
+          <w:szCs w:val="21"/>
+        </w:rPr>
+        <w:t xml:space="preserve">    </w:t>
+      </w:r>
+      <w:r>
+        <w:rPr>
+          <w:rFonts w:ascii="Consolas" w:eastAsia="Times New Roman" w:hAnsi="Consolas" w:cs="Times New Roman"/>
+          <w:color w:val="CE9178"/>
+          <w:sz w:val="21"/>
+          <w:szCs w:val="21"/>
+        </w:rPr>
+        <w:t>firstName</w:t>
+      </w:r>
+      <w:r>
+        <w:rPr>
+          <w:rFonts w:ascii="Consolas" w:eastAsia="Times New Roman" w:hAnsi="Consolas" w:cs="Times New Roman"/>
+          <w:color w:val="D4D4D4"/>
+          <w:sz w:val="21"/>
+          <w:szCs w:val="21"/>
+        </w:rPr>
+        <w:t xml:space="preserve">: </w:t>
+      </w:r>
+      <w:r>
+        <w:rPr>
+          <w:rFonts w:ascii="Consolas" w:eastAsia="Times New Roman" w:hAnsi="Consolas" w:cs="Times New Roman"/>
+          <w:color w:val="CE9178"/>
+          <w:sz w:val="21"/>
+          <w:szCs w:val="21"/>
+        </w:rPr>
+        <w:t>'John'</w:t>
+      </w:r>
+      <w:r>
+        <w:rPr>
+          <w:rFonts w:ascii="Consolas" w:eastAsia="Times New Roman" w:hAnsi="Consolas" w:cs="Times New Roman"/>
+          <w:color w:val="D4D4D4"/>
+          <w:sz w:val="21"/>
+          <w:szCs w:val="21"/>
+        </w:rPr>
+        <w:t>,</w:t>
+      </w:r>
+    </w:p>
+    <w:p>
+      <w:pPr>
+        <w:shd w:val="clear" w:color="auto" w:fill="1E1E1E"/>
+        <w:spacing w:after="0" w:line="285" w:lineRule="atLeast"/>
+        <w:rPr>
+          <w:rFonts w:ascii="Consolas" w:eastAsia="Times New Roman" w:hAnsi="Consolas" w:cs="Times New Roman"/>
+          <w:color w:val="D4D4D4"/>
+          <w:sz w:val="21"/>
+          <w:szCs w:val="21"/>
+        </w:rPr>
+      </w:pPr>
+      <w:r>
+        <w:rPr>
+          <w:rFonts w:ascii="Consolas" w:eastAsia="Times New Roman" w:hAnsi="Consolas" w:cs="Times New Roman"/>
+          <w:color w:val="D4D4D4"/>
+          <w:sz w:val="21"/>
+          <w:szCs w:val="21"/>
+        </w:rPr>
+        <w:t xml:space="preserve">    </w:t>
+      </w:r>
+      <w:r>
+        <w:rPr>
+          <w:rFonts w:ascii="Consolas" w:eastAsia="Times New Roman" w:hAnsi="Consolas" w:cs="Times New Roman"/>
+          <w:color w:val="CE9178"/>
+          <w:sz w:val="21"/>
+          <w:szCs w:val="21"/>
+        </w:rPr>
+        <w:t>lastName</w:t>
+      </w:r>
+      <w:r>
+        <w:rPr>
+          <w:rFonts w:ascii="Consolas" w:eastAsia="Times New Roman" w:hAnsi="Consolas" w:cs="Times New Roman"/>
+          <w:color w:val="D4D4D4"/>
+          <w:sz w:val="21"/>
+          <w:szCs w:val="21"/>
+        </w:rPr>
+        <w:t xml:space="preserve">: </w:t>
+      </w:r>
+      <w:r>
+        <w:rPr>
+          <w:rFonts w:ascii="Consolas" w:eastAsia="Times New Roman" w:hAnsi="Consolas" w:cs="Times New Roman"/>
+          <w:color w:val="CE9178"/>
+          <w:sz w:val="21"/>
+          <w:szCs w:val="21"/>
+        </w:rPr>
+        <w:t>'Smith'</w:t>
+      </w:r>
+      <w:r>
+        <w:rPr>
+          <w:rFonts w:ascii="Consolas" w:eastAsia="Times New Roman" w:hAnsi="Consolas" w:cs="Times New Roman"/>
+          <w:color w:val="D4D4D4"/>
+          <w:sz w:val="21"/>
+          <w:szCs w:val="21"/>
+        </w:rPr>
+        <w:t>,</w:t>
+      </w:r>
+    </w:p>
+    <w:p>
+      <w:pPr>
+        <w:shd w:val="clear" w:color="auto" w:fill="1E1E1E"/>
+        <w:spacing w:after="0" w:line="285" w:lineRule="atLeast"/>
+        <w:rPr>
+          <w:rFonts w:ascii="Consolas" w:eastAsia="Times New Roman" w:hAnsi="Consolas" w:cs="Times New Roman"/>
+          <w:color w:val="D4D4D4"/>
+          <w:sz w:val="21"/>
+          <w:szCs w:val="21"/>
+        </w:rPr>
+      </w:pPr>
+      <w:r>
+        <w:rPr>
+          <w:rFonts w:ascii="Consolas" w:eastAsia="Times New Roman" w:hAnsi="Consolas" w:cs="Times New Roman"/>
+          <w:color w:val="D4D4D4"/>
+          <w:sz w:val="21"/>
+          <w:szCs w:val="21"/>
+        </w:rPr>
+        <w:t xml:space="preserve">    </w:t>
+      </w:r>
+      <w:r>
+        <w:rPr>
+          <w:rFonts w:ascii="Consolas" w:eastAsia="Times New Roman" w:hAnsi="Consolas" w:cs="Times New Roman"/>
+          <w:color w:val="CE9178"/>
+          <w:sz w:val="21"/>
+          <w:szCs w:val="21"/>
+        </w:rPr>
+        <w:t>birthYear</w:t>
+      </w:r>
+      <w:r>
+        <w:rPr>
+          <w:rFonts w:ascii="Consolas" w:eastAsia="Times New Roman" w:hAnsi="Consolas" w:cs="Times New Roman"/>
+          <w:color w:val="D4D4D4"/>
+          <w:sz w:val="21"/>
+          <w:szCs w:val="21"/>
+        </w:rPr>
+        <w:t xml:space="preserve">: </w:t>
+      </w:r>
+      <w:r>
+        <w:rPr>
+          <w:rFonts w:ascii="Consolas" w:eastAsia="Times New Roman" w:hAnsi="Consolas" w:cs="Times New Roman"/>
+          <w:color w:val="B5CEA8"/>
+          <w:sz w:val="21"/>
+          <w:szCs w:val="21"/>
+        </w:rPr>
+        <w:t>1990</w:t>
+      </w:r>
+      <w:r>
+        <w:rPr>
+          <w:rFonts w:ascii="Consolas" w:eastAsia="Times New Roman" w:hAnsi="Consolas" w:cs="Times New Roman"/>
+          <w:color w:val="D4D4D4"/>
+          <w:sz w:val="21"/>
+          <w:szCs w:val="21"/>
+        </w:rPr>
+        <w:t>,</w:t>
+      </w:r>
+    </w:p>
+    <w:p>
+      <w:pPr>
+        <w:shd w:val="clear" w:color="auto" w:fill="1E1E1E"/>
+        <w:spacing w:after="0" w:line="285" w:lineRule="atLeast"/>
+        <w:rPr>
+          <w:rFonts w:ascii="Consolas" w:eastAsia="Times New Roman" w:hAnsi="Consolas" w:cs="Times New Roman"/>
+          <w:color w:val="D4D4D4"/>
+          <w:sz w:val="21"/>
+          <w:szCs w:val="21"/>
+        </w:rPr>
+      </w:pPr>
+      <w:r>
+        <w:rPr>
+          <w:rFonts w:ascii="Consolas" w:eastAsia="Times New Roman" w:hAnsi="Consolas" w:cs="Times New Roman"/>
+          <w:color w:val="D4D4D4"/>
+          <w:sz w:val="21"/>
+          <w:szCs w:val="21"/>
+        </w:rPr>
+        <w:t xml:space="preserve">    </w:t>
+      </w:r>
+      <w:r>
+        <w:rPr>
+          <w:rFonts w:ascii="Consolas" w:eastAsia="Times New Roman" w:hAnsi="Consolas" w:cs="Times New Roman"/>
+          <w:color w:val="CE9178"/>
+          <w:sz w:val="21"/>
+          <w:szCs w:val="21"/>
+        </w:rPr>
+        <w:t>family</w:t>
+      </w:r>
+      <w:r>
+        <w:rPr>
+          <w:rFonts w:ascii="Consolas" w:eastAsia="Times New Roman" w:hAnsi="Consolas" w:cs="Times New Roman"/>
+          <w:color w:val="D4D4D4"/>
+          <w:sz w:val="21"/>
+          <w:szCs w:val="21"/>
+        </w:rPr>
+        <w:t>: [</w:t>
+      </w:r>
+      <w:r>
+        <w:rPr>
+          <w:rFonts w:ascii="Consolas" w:eastAsia="Times New Roman" w:hAnsi="Consolas" w:cs="Times New Roman"/>
+          <w:color w:val="CE9178"/>
+          <w:sz w:val="21"/>
+          <w:szCs w:val="21"/>
+        </w:rPr>
+        <w:t>'Jane'</w:t>
+      </w:r>
+      <w:r>
+        <w:rPr>
+          <w:rFonts w:ascii="Consolas" w:eastAsia="Times New Roman" w:hAnsi="Consolas" w:cs="Times New Roman"/>
+          <w:color w:val="D4D4D4"/>
+          <w:sz w:val="21"/>
+          <w:szCs w:val="21"/>
+        </w:rPr>
+        <w:t>,</w:t>
+      </w:r>
+      <w:r>
+        <w:rPr>
+          <w:rFonts w:ascii="Consolas" w:eastAsia="Times New Roman" w:hAnsi="Consolas" w:cs="Times New Roman"/>
+          <w:color w:val="CE9178"/>
+          <w:sz w:val="21"/>
+          <w:szCs w:val="21"/>
+        </w:rPr>
+        <w:t>'Mark'</w:t>
+      </w:r>
+      <w:r>
+        <w:rPr>
+          <w:rFonts w:ascii="Consolas" w:eastAsia="Times New Roman" w:hAnsi="Consolas" w:cs="Times New Roman"/>
+          <w:color w:val="D4D4D4"/>
+          <w:sz w:val="21"/>
+          <w:szCs w:val="21"/>
+        </w:rPr>
+        <w:t>,</w:t>
+      </w:r>
+      <w:r>
+        <w:rPr>
+          <w:rFonts w:ascii="Consolas" w:eastAsia="Times New Roman" w:hAnsi="Consolas" w:cs="Times New Roman"/>
+          <w:color w:val="CE9178"/>
+          <w:sz w:val="21"/>
+          <w:szCs w:val="21"/>
+        </w:rPr>
+        <w:t>'Bob'</w:t>
+      </w:r>
+      <w:r>
+        <w:rPr>
+          <w:rFonts w:ascii="Consolas" w:eastAsia="Times New Roman" w:hAnsi="Consolas" w:cs="Times New Roman"/>
+          <w:color w:val="D4D4D4"/>
+          <w:sz w:val="21"/>
+          <w:szCs w:val="21"/>
+        </w:rPr>
+        <w:t>,</w:t>
+      </w:r>
+      <w:r>
+        <w:rPr>
+          <w:rFonts w:ascii="Consolas" w:eastAsia="Times New Roman" w:hAnsi="Consolas" w:cs="Times New Roman"/>
+          <w:color w:val="CE9178"/>
+          <w:sz w:val="21"/>
+          <w:szCs w:val="21"/>
+        </w:rPr>
+        <w:t>'Emily'</w:t>
+      </w:r>
+      <w:r>
+        <w:rPr>
+          <w:rFonts w:ascii="Consolas" w:eastAsia="Times New Roman" w:hAnsi="Consolas" w:cs="Times New Roman"/>
+          <w:color w:val="D4D4D4"/>
+          <w:sz w:val="21"/>
+          <w:szCs w:val="21"/>
+        </w:rPr>
+        <w:t>],</w:t>
+      </w:r>
+    </w:p>
+    <w:p>
+      <w:pPr>
+        <w:shd w:val="clear" w:color="auto" w:fill="1E1E1E"/>
+        <w:spacing w:after="0" w:line="285" w:lineRule="atLeast"/>
+        <w:rPr>
+          <w:rFonts w:ascii="Consolas" w:eastAsia="Times New Roman" w:hAnsi="Consolas" w:cs="Times New Roman"/>
+          <w:color w:val="D4D4D4"/>
+          <w:sz w:val="21"/>
+          <w:szCs w:val="21"/>
+        </w:rPr>
+      </w:pPr>
+      <w:r>
+        <w:rPr>
+          <w:rFonts w:ascii="Consolas" w:eastAsia="Times New Roman" w:hAnsi="Consolas" w:cs="Times New Roman"/>
+          <w:color w:val="D4D4D4"/>
+          <w:sz w:val="21"/>
+          <w:szCs w:val="21"/>
+        </w:rPr>
+        <w:t xml:space="preserve">    </w:t>
+      </w:r>
+      <w:r>
+        <w:rPr>
+          <w:rFonts w:ascii="Consolas" w:eastAsia="Times New Roman" w:hAnsi="Consolas" w:cs="Times New Roman"/>
+          <w:color w:val="CE9178"/>
+          <w:sz w:val="21"/>
+          <w:szCs w:val="21"/>
+        </w:rPr>
+        <w:t>job</w:t>
+      </w:r>
+      <w:r>
+        <w:rPr>
+          <w:rFonts w:ascii="Consolas" w:eastAsia="Times New Roman" w:hAnsi="Consolas" w:cs="Times New Roman"/>
+          <w:color w:val="D4D4D4"/>
+          <w:sz w:val="21"/>
+          <w:szCs w:val="21"/>
+        </w:rPr>
+        <w:t xml:space="preserve">: </w:t>
+      </w:r>
+      <w:r>
+        <w:rPr>
+          <w:rFonts w:ascii="Consolas" w:eastAsia="Times New Roman" w:hAnsi="Consolas" w:cs="Times New Roman"/>
+          <w:color w:val="CE9178"/>
+          <w:sz w:val="21"/>
+          <w:szCs w:val="21"/>
+        </w:rPr>
+        <w:t>'teacher'</w:t>
+      </w:r>
+      <w:r>
+        <w:rPr>
+          <w:rFonts w:ascii="Consolas" w:eastAsia="Times New Roman" w:hAnsi="Consolas" w:cs="Times New Roman"/>
+          <w:color w:val="D4D4D4"/>
+          <w:sz w:val="21"/>
+          <w:szCs w:val="21"/>
+        </w:rPr>
+        <w:t>,</w:t>
+      </w:r>
+    </w:p>
+    <w:p>
+      <w:pPr>
+        <w:shd w:val="clear" w:color="auto" w:fill="1E1E1E"/>
+        <w:spacing w:after="0" w:line="285" w:lineRule="atLeast"/>
+        <w:rPr>
+          <w:rFonts w:ascii="Consolas" w:eastAsia="Times New Roman" w:hAnsi="Consolas" w:cs="Times New Roman"/>
+          <w:color w:val="D4D4D4"/>
+          <w:sz w:val="21"/>
+          <w:szCs w:val="21"/>
+        </w:rPr>
+      </w:pPr>
+      <w:r>
+        <w:rPr>
+          <w:rFonts w:ascii="Consolas" w:eastAsia="Times New Roman" w:hAnsi="Consolas" w:cs="Times New Roman"/>
+          <w:color w:val="D4D4D4"/>
+          <w:sz w:val="21"/>
+          <w:szCs w:val="21"/>
+        </w:rPr>
+        <w:t xml:space="preserve">    </w:t>
+      </w:r>
+      <w:r>
+        <w:rPr>
+          <w:rFonts w:ascii="Consolas" w:eastAsia="Times New Roman" w:hAnsi="Consolas" w:cs="Times New Roman"/>
+          <w:color w:val="CE9178"/>
+          <w:sz w:val="21"/>
+          <w:szCs w:val="21"/>
+        </w:rPr>
+        <w:t>isMarried</w:t>
+      </w:r>
+      <w:r>
+        <w:rPr>
+          <w:rFonts w:ascii="Consolas" w:eastAsia="Times New Roman" w:hAnsi="Consolas" w:cs="Times New Roman"/>
+          <w:color w:val="D4D4D4"/>
+          <w:sz w:val="21"/>
+          <w:szCs w:val="21"/>
+        </w:rPr>
+        <w:t xml:space="preserve">: </w:t>
+      </w:r>
+      <w:r>
+        <w:rPr>
+          <w:rFonts w:ascii="Consolas" w:eastAsia="Times New Roman" w:hAnsi="Consolas" w:cs="Times New Roman"/>
+          <w:color w:val="569CD6"/>
+          <w:sz w:val="21"/>
+          <w:szCs w:val="21"/>
+        </w:rPr>
+        <w:t>false</w:t>
+      </w:r>
+      <w:r>
+        <w:rPr>
+          <w:rFonts w:ascii="Consolas" w:eastAsia="Times New Roman" w:hAnsi="Consolas" w:cs="Times New Roman"/>
+          <w:color w:val="D4D4D4"/>
+          <w:sz w:val="21"/>
+          <w:szCs w:val="21"/>
+        </w:rPr>
+        <w:t>,</w:t>
+      </w:r>
+    </w:p>
+    <w:p>
+      <w:pPr>
+        <w:shd w:val="clear" w:color="auto" w:fill="1E1E1E"/>
+        <w:spacing w:after="0" w:line="285" w:lineRule="atLeast"/>
+        <w:rPr>
+          <w:rFonts w:ascii="Consolas" w:eastAsia="Times New Roman" w:hAnsi="Consolas" w:cs="Times New Roman"/>
+          <w:color w:val="D4D4D4"/>
+          <w:sz w:val="21"/>
+          <w:szCs w:val="21"/>
+        </w:rPr>
+      </w:pPr>
+      <w:r>
+        <w:rPr>
+          <w:rFonts w:ascii="Consolas" w:eastAsia="Times New Roman" w:hAnsi="Consolas" w:cs="Times New Roman"/>
+          <w:color w:val="D4D4D4"/>
+          <w:sz w:val="21"/>
+          <w:szCs w:val="21"/>
+        </w:rPr>
+        <w:t xml:space="preserve">    </w:t>
+      </w:r>
+      <w:r>
+        <w:rPr>
+          <w:rFonts w:ascii="Consolas" w:eastAsia="Times New Roman" w:hAnsi="Consolas" w:cs="Times New Roman"/>
+          <w:color w:val="DCDCAA"/>
+          <w:sz w:val="21"/>
+          <w:szCs w:val="21"/>
+        </w:rPr>
+        <w:t>calcAge</w:t>
+      </w:r>
+      <w:r>
+        <w:rPr>
+          <w:rFonts w:ascii="Consolas" w:eastAsia="Times New Roman" w:hAnsi="Consolas" w:cs="Times New Roman"/>
+          <w:color w:val="D4D4D4"/>
+          <w:sz w:val="21"/>
+          <w:szCs w:val="21"/>
+        </w:rPr>
+        <w:t xml:space="preserve">: </w:t>
+      </w:r>
+      <w:r>
+        <w:rPr>
+          <w:rFonts w:ascii="Consolas" w:eastAsia="Times New Roman" w:hAnsi="Consolas" w:cs="Times New Roman"/>
+          <w:color w:val="569CD6"/>
+          <w:sz w:val="21"/>
+          <w:szCs w:val="21"/>
+        </w:rPr>
+        <w:t>function</w:t>
+      </w:r>
+      <w:r>
+        <w:rPr>
+          <w:rFonts w:ascii="Consolas" w:eastAsia="Times New Roman" w:hAnsi="Consolas" w:cs="Times New Roman"/>
+          <w:color w:val="D4D4D4"/>
+          <w:sz w:val="21"/>
+          <w:szCs w:val="21"/>
+        </w:rPr>
+        <w:t>(){</w:t>
+      </w:r>
+    </w:p>
+    <w:p>
+      <w:pPr>
+        <w:shd w:val="clear" w:color="auto" w:fill="1E1E1E"/>
+        <w:spacing w:after="0" w:line="285" w:lineRule="atLeast"/>
+        <w:rPr>
+          <w:rFonts w:ascii="Consolas" w:eastAsia="Times New Roman" w:hAnsi="Consolas" w:cs="Times New Roman"/>
+          <w:color w:val="D4D4D4"/>
+          <w:sz w:val="21"/>
+          <w:szCs w:val="21"/>
+        </w:rPr>
+      </w:pPr>
+      <w:r>
+        <w:rPr>
+          <w:rFonts w:ascii="Consolas" w:eastAsia="Times New Roman" w:hAnsi="Consolas" w:cs="Times New Roman"/>
+          <w:color w:val="D4D4D4"/>
+          <w:sz w:val="21"/>
+          <w:szCs w:val="21"/>
+        </w:rPr>
+        <w:t xml:space="preserve">        </w:t>
+      </w:r>
+      <w:r>
+        <w:rPr>
+          <w:rFonts w:ascii="Consolas" w:eastAsia="Times New Roman" w:hAnsi="Consolas" w:cs="Times New Roman"/>
+          <w:color w:val="C586C0"/>
+          <w:sz w:val="21"/>
+          <w:szCs w:val="21"/>
+        </w:rPr>
+        <w:t>return</w:t>
+      </w:r>
+      <w:r>
+        <w:rPr>
+          <w:rFonts w:ascii="Consolas" w:eastAsia="Times New Roman" w:hAnsi="Consolas" w:cs="Times New Roman"/>
+          <w:color w:val="D4D4D4"/>
+          <w:sz w:val="21"/>
+          <w:szCs w:val="21"/>
+        </w:rPr>
+        <w:t xml:space="preserve"> </w:t>
+      </w:r>
+      <w:r>
+        <w:rPr>
+          <w:rFonts w:ascii="Consolas" w:eastAsia="Times New Roman" w:hAnsi="Consolas" w:cs="Times New Roman"/>
+          <w:color w:val="B5CEA8"/>
+          <w:sz w:val="21"/>
+          <w:szCs w:val="21"/>
+        </w:rPr>
+        <w:t>2019</w:t>
+      </w:r>
+      <w:r>
+        <w:rPr>
+          <w:rFonts w:ascii="Consolas" w:eastAsia="Times New Roman" w:hAnsi="Consolas" w:cs="Times New Roman"/>
+          <w:color w:val="D4D4D4"/>
+          <w:sz w:val="21"/>
+          <w:szCs w:val="21"/>
+        </w:rPr>
+        <w:t xml:space="preserve"> - </w:t>
+      </w:r>
+      <w:r>
+        <w:rPr>
+          <w:rFonts w:ascii="Consolas" w:eastAsia="Times New Roman" w:hAnsi="Consolas" w:cs="Times New Roman"/>
+          <w:color w:val="569CD6"/>
+          <w:sz w:val="21"/>
+          <w:szCs w:val="21"/>
+        </w:rPr>
+        <w:t>this</w:t>
+      </w:r>
+      <w:r>
+        <w:rPr>
+          <w:rFonts w:ascii="Consolas" w:eastAsia="Times New Roman" w:hAnsi="Consolas" w:cs="Times New Roman"/>
+          <w:color w:val="D4D4D4"/>
+          <w:sz w:val="21"/>
+          <w:szCs w:val="21"/>
+        </w:rPr>
+        <w:t>.</w:t>
+      </w:r>
+      <w:r>
+        <w:rPr>
+          <w:rFonts w:ascii="Consolas" w:eastAsia="Times New Roman" w:hAnsi="Consolas" w:cs="Times New Roman"/>
+          <w:color w:val="9CDCFE"/>
+          <w:sz w:val="21"/>
+          <w:szCs w:val="21"/>
+        </w:rPr>
+        <w:t>birthYear</w:t>
+      </w:r>
+      <w:r>
+        <w:rPr>
+          <w:rFonts w:ascii="Consolas" w:eastAsia="Times New Roman" w:hAnsi="Consolas" w:cs="Times New Roman"/>
+          <w:color w:val="D4D4D4"/>
+          <w:sz w:val="21"/>
+          <w:szCs w:val="21"/>
+        </w:rPr>
+        <w:t>;</w:t>
+      </w:r>
+    </w:p>
+    <w:p>
+      <w:pPr>
+        <w:shd w:val="clear" w:color="auto" w:fill="1E1E1E"/>
+        <w:spacing w:after="0" w:line="285" w:lineRule="atLeast"/>
+        <w:rPr>
+          <w:rFonts w:ascii="Consolas" w:eastAsia="Times New Roman" w:hAnsi="Consolas" w:cs="Times New Roman"/>
+          <w:color w:val="D4D4D4"/>
+          <w:sz w:val="21"/>
+          <w:szCs w:val="21"/>
+        </w:rPr>
+      </w:pPr>
+      <w:r>
+        <w:rPr>
+          <w:rFonts w:ascii="Consolas" w:eastAsia="Times New Roman" w:hAnsi="Consolas" w:cs="Times New Roman"/>
+          <w:color w:val="D4D4D4"/>
+          <w:sz w:val="21"/>
+          <w:szCs w:val="21"/>
+        </w:rPr>
+        <w:t xml:space="preserve">    }</w:t>
+      </w:r>
+    </w:p>
+    <w:p>
+      <w:pPr>
+        <w:shd w:val="clear" w:color="auto" w:fill="1E1E1E"/>
+        <w:spacing w:after="0" w:line="285" w:lineRule="atLeast"/>
+        <w:rPr>
+          <w:rFonts w:ascii="Consolas" w:eastAsia="Times New Roman" w:hAnsi="Consolas" w:cs="Times New Roman"/>
+          <w:color w:val="D4D4D4"/>
+          <w:sz w:val="21"/>
+          <w:szCs w:val="21"/>
+        </w:rPr>
+      </w:pPr>
+      <w:r>
+        <w:rPr>
+          <w:rFonts w:ascii="Consolas" w:eastAsia="Times New Roman" w:hAnsi="Consolas" w:cs="Times New Roman"/>
+          <w:color w:val="D4D4D4"/>
+          <w:sz w:val="21"/>
+          <w:szCs w:val="21"/>
+        </w:rPr>
+        <w:t>};</w:t>
+      </w:r>
+    </w:p>
+    <w:p>
+      <w:pPr>
+        <w:shd w:val="clear" w:color="auto" w:fill="1E1E1E"/>
+        <w:spacing w:after="0" w:line="285" w:lineRule="atLeast"/>
+        <w:rPr>
+          <w:rFonts w:ascii="Consolas" w:eastAsia="Times New Roman" w:hAnsi="Consolas" w:cs="Times New Roman"/>
+          <w:color w:val="D4D4D4"/>
+          <w:sz w:val="21"/>
+          <w:szCs w:val="21"/>
+        </w:rPr>
+      </w:pPr>
+      <w:r>
+        <w:rPr>
+          <w:rFonts w:ascii="Consolas" w:eastAsia="Times New Roman" w:hAnsi="Consolas" w:cs="Times New Roman"/>
+          <w:color w:val="4EC9B0"/>
+          <w:sz w:val="21"/>
+          <w:szCs w:val="21"/>
+        </w:rPr>
+        <w:t>console</w:t>
+      </w:r>
+      <w:r>
+        <w:rPr>
+          <w:rFonts w:ascii="Consolas" w:eastAsia="Times New Roman" w:hAnsi="Consolas" w:cs="Times New Roman"/>
+          <w:color w:val="D4D4D4"/>
+          <w:sz w:val="21"/>
+          <w:szCs w:val="21"/>
+        </w:rPr>
+        <w:t>.</w:t>
+      </w:r>
+      <w:r>
+        <w:rPr>
+          <w:rFonts w:ascii="Consolas" w:eastAsia="Times New Roman" w:hAnsi="Consolas" w:cs="Times New Roman"/>
+          <w:color w:val="DCDCAA"/>
+          <w:sz w:val="21"/>
+          <w:szCs w:val="21"/>
+        </w:rPr>
+        <w:t>log</w:t>
+      </w:r>
+      <w:r>
+        <w:rPr>
+          <w:rFonts w:ascii="Consolas" w:eastAsia="Times New Roman" w:hAnsi="Consolas" w:cs="Times New Roman"/>
+          <w:color w:val="D4D4D4"/>
+          <w:sz w:val="21"/>
+          <w:szCs w:val="21"/>
+        </w:rPr>
+        <w:t>(</w:t>
+      </w:r>
+      <w:r>
+        <w:rPr>
+          <w:rFonts w:ascii="Consolas" w:eastAsia="Times New Roman" w:hAnsi="Consolas" w:cs="Times New Roman"/>
+          <w:color w:val="9CDCFE"/>
+          <w:sz w:val="21"/>
+          <w:szCs w:val="21"/>
+        </w:rPr>
+        <w:t>john</w:t>
+      </w:r>
+      <w:r>
+        <w:rPr>
+          <w:rFonts w:ascii="Consolas" w:eastAsia="Times New Roman" w:hAnsi="Consolas" w:cs="Times New Roman"/>
+          <w:color w:val="D4D4D4"/>
+          <w:sz w:val="21"/>
+          <w:szCs w:val="21"/>
+        </w:rPr>
+        <w:t>.</w:t>
+      </w:r>
+      <w:r>
+        <w:rPr>
+          <w:rFonts w:ascii="Consolas" w:eastAsia="Times New Roman" w:hAnsi="Consolas" w:cs="Times New Roman"/>
+          <w:color w:val="DCDCAA"/>
+          <w:sz w:val="21"/>
+          <w:szCs w:val="21"/>
+        </w:rPr>
+        <w:t>calcAge</w:t>
+      </w:r>
+      <w:r>
+        <w:rPr>
+          <w:rFonts w:ascii="Consolas" w:eastAsia="Times New Roman" w:hAnsi="Consolas" w:cs="Times New Roman"/>
+          <w:color w:val="D4D4D4"/>
+          <w:sz w:val="21"/>
+          <w:szCs w:val="21"/>
+        </w:rPr>
+        <w:t>(</w:t>
+      </w:r>
+      <w:r>
+        <w:rPr>
+          <w:rFonts w:ascii="Consolas" w:eastAsia="Times New Roman" w:hAnsi="Consolas" w:cs="Times New Roman"/>
+          <w:color w:val="B5CEA8"/>
+          <w:sz w:val="21"/>
+          <w:szCs w:val="21"/>
+        </w:rPr>
+        <w:t>1990</w:t>
+      </w:r>
+      <w:r>
+        <w:rPr>
+          <w:rFonts w:ascii="Consolas" w:eastAsia="Times New Roman" w:hAnsi="Consolas" w:cs="Times New Roman"/>
+          <w:color w:val="D4D4D4"/>
+          <w:sz w:val="21"/>
+          <w:szCs w:val="21"/>
+        </w:rPr>
+        <w:t>));</w:t>
+      </w:r>
+    </w:p>
+    <w:p>
+      <w:pPr>
+        <w:rPr>
+          <w:b/>
+        </w:rPr>
+      </w:pPr>
+    </w:p>
+    <w:p>
+      <w:pPr>
+        <w:rPr>
+          <w:b/>
+        </w:rPr>
+      </w:pPr>
+      <w:r>
+        <w:rPr>
+          <w:b/>
+        </w:rPr>
+        <w:t xml:space="preserve">in this case –this- refers to the john object, and can be used </w:t>
+      </w:r>
+    </w:p>
+    <w:p>
+      <w:pPr>
+        <w:shd w:val="clear" w:color="auto" w:fill="1E1E1E"/>
+        <w:spacing w:after="0" w:line="285" w:lineRule="atLeast"/>
+        <w:rPr>
+          <w:rFonts w:ascii="Consolas" w:eastAsia="Times New Roman" w:hAnsi="Consolas" w:cs="Times New Roman"/>
+          <w:color w:val="D4D4D4"/>
+          <w:sz w:val="21"/>
+          <w:szCs w:val="21"/>
+        </w:rPr>
+      </w:pPr>
+      <w:r>
+        <w:rPr>
+          <w:rFonts w:ascii="Consolas" w:eastAsia="Times New Roman" w:hAnsi="Consolas" w:cs="Times New Roman"/>
+          <w:color w:val="569CD6"/>
+          <w:sz w:val="21"/>
+          <w:szCs w:val="21"/>
+        </w:rPr>
+        <w:t>var</w:t>
+      </w:r>
+      <w:r>
+        <w:rPr>
+          <w:rFonts w:ascii="Consolas" w:eastAsia="Times New Roman" w:hAnsi="Consolas" w:cs="Times New Roman"/>
+          <w:color w:val="D4D4D4"/>
+          <w:sz w:val="21"/>
+          <w:szCs w:val="21"/>
+        </w:rPr>
+        <w:t xml:space="preserve"> </w:t>
+      </w:r>
+      <w:r>
+        <w:rPr>
+          <w:rFonts w:ascii="Consolas" w:eastAsia="Times New Roman" w:hAnsi="Consolas" w:cs="Times New Roman"/>
+          <w:color w:val="9CDCFE"/>
+          <w:sz w:val="21"/>
+          <w:szCs w:val="21"/>
+        </w:rPr>
+        <w:t>john</w:t>
+      </w:r>
+      <w:r>
+        <w:rPr>
+          <w:rFonts w:ascii="Consolas" w:eastAsia="Times New Roman" w:hAnsi="Consolas" w:cs="Times New Roman"/>
+          <w:color w:val="D4D4D4"/>
+          <w:sz w:val="21"/>
+          <w:szCs w:val="21"/>
+        </w:rPr>
+        <w:t xml:space="preserve"> = {</w:t>
+      </w:r>
+    </w:p>
+    <w:p>
+      <w:pPr>
+        <w:shd w:val="clear" w:color="auto" w:fill="1E1E1E"/>
+        <w:spacing w:after="0" w:line="285" w:lineRule="atLeast"/>
+        <w:rPr>
+          <w:rFonts w:ascii="Consolas" w:eastAsia="Times New Roman" w:hAnsi="Consolas" w:cs="Times New Roman"/>
+          <w:color w:val="D4D4D4"/>
+          <w:sz w:val="21"/>
+          <w:szCs w:val="21"/>
+        </w:rPr>
+      </w:pPr>
+      <w:r>
+        <w:rPr>
+          <w:rFonts w:ascii="Consolas" w:eastAsia="Times New Roman" w:hAnsi="Consolas" w:cs="Times New Roman"/>
+          <w:color w:val="D4D4D4"/>
+          <w:sz w:val="21"/>
+          <w:szCs w:val="21"/>
+        </w:rPr>
+        <w:t xml:space="preserve">    </w:t>
+      </w:r>
+      <w:r>
+        <w:rPr>
+          <w:rFonts w:ascii="Consolas" w:eastAsia="Times New Roman" w:hAnsi="Consolas" w:cs="Times New Roman"/>
+          <w:color w:val="CE9178"/>
+          <w:sz w:val="21"/>
+          <w:szCs w:val="21"/>
+        </w:rPr>
+        <w:t>firstName</w:t>
+      </w:r>
+      <w:r>
+        <w:rPr>
+          <w:rFonts w:ascii="Consolas" w:eastAsia="Times New Roman" w:hAnsi="Consolas" w:cs="Times New Roman"/>
+          <w:color w:val="D4D4D4"/>
+          <w:sz w:val="21"/>
+          <w:szCs w:val="21"/>
+        </w:rPr>
+        <w:t xml:space="preserve">: </w:t>
+      </w:r>
+      <w:r>
+        <w:rPr>
+          <w:rFonts w:ascii="Consolas" w:eastAsia="Times New Roman" w:hAnsi="Consolas" w:cs="Times New Roman"/>
+          <w:color w:val="CE9178"/>
+          <w:sz w:val="21"/>
+          <w:szCs w:val="21"/>
+        </w:rPr>
+        <w:t>'John'</w:t>
+      </w:r>
+      <w:r>
+        <w:rPr>
+          <w:rFonts w:ascii="Consolas" w:eastAsia="Times New Roman" w:hAnsi="Consolas" w:cs="Times New Roman"/>
+          <w:color w:val="D4D4D4"/>
+          <w:sz w:val="21"/>
+          <w:szCs w:val="21"/>
+        </w:rPr>
+        <w:t>,</w:t>
+      </w:r>
+    </w:p>
+    <w:p>
+      <w:pPr>
+        <w:shd w:val="clear" w:color="auto" w:fill="1E1E1E"/>
+        <w:spacing w:after="0" w:line="285" w:lineRule="atLeast"/>
+        <w:rPr>
+          <w:rFonts w:ascii="Consolas" w:eastAsia="Times New Roman" w:hAnsi="Consolas" w:cs="Times New Roman"/>
+          <w:color w:val="D4D4D4"/>
+          <w:sz w:val="21"/>
+          <w:szCs w:val="21"/>
+        </w:rPr>
+      </w:pPr>
+      <w:r>
+        <w:rPr>
+          <w:rFonts w:ascii="Consolas" w:eastAsia="Times New Roman" w:hAnsi="Consolas" w:cs="Times New Roman"/>
+          <w:color w:val="D4D4D4"/>
+          <w:sz w:val="21"/>
+          <w:szCs w:val="21"/>
+        </w:rPr>
+        <w:t xml:space="preserve">    </w:t>
+      </w:r>
+      <w:r>
+        <w:rPr>
+          <w:rFonts w:ascii="Consolas" w:eastAsia="Times New Roman" w:hAnsi="Consolas" w:cs="Times New Roman"/>
+          <w:color w:val="CE9178"/>
+          <w:sz w:val="21"/>
+          <w:szCs w:val="21"/>
+        </w:rPr>
+        <w:t>lastName</w:t>
+      </w:r>
+      <w:r>
+        <w:rPr>
+          <w:rFonts w:ascii="Consolas" w:eastAsia="Times New Roman" w:hAnsi="Consolas" w:cs="Times New Roman"/>
+          <w:color w:val="D4D4D4"/>
+          <w:sz w:val="21"/>
+          <w:szCs w:val="21"/>
+        </w:rPr>
+        <w:t xml:space="preserve">: </w:t>
+      </w:r>
+      <w:r>
+        <w:rPr>
+          <w:rFonts w:ascii="Consolas" w:eastAsia="Times New Roman" w:hAnsi="Consolas" w:cs="Times New Roman"/>
+          <w:color w:val="CE9178"/>
+          <w:sz w:val="21"/>
+          <w:szCs w:val="21"/>
+        </w:rPr>
+        <w:t>'Smith'</w:t>
+      </w:r>
+      <w:r>
+        <w:rPr>
+          <w:rFonts w:ascii="Consolas" w:eastAsia="Times New Roman" w:hAnsi="Consolas" w:cs="Times New Roman"/>
+          <w:color w:val="D4D4D4"/>
+          <w:sz w:val="21"/>
+          <w:szCs w:val="21"/>
+        </w:rPr>
+        <w:t>,</w:t>
+      </w:r>
+    </w:p>
+    <w:p>
+      <w:pPr>
+        <w:shd w:val="clear" w:color="auto" w:fill="1E1E1E"/>
+        <w:spacing w:after="0" w:line="285" w:lineRule="atLeast"/>
+        <w:rPr>
+          <w:rFonts w:ascii="Consolas" w:eastAsia="Times New Roman" w:hAnsi="Consolas" w:cs="Times New Roman"/>
+          <w:color w:val="D4D4D4"/>
+          <w:sz w:val="21"/>
+          <w:szCs w:val="21"/>
+        </w:rPr>
+      </w:pPr>
+      <w:r>
+        <w:rPr>
+          <w:rFonts w:ascii="Consolas" w:eastAsia="Times New Roman" w:hAnsi="Consolas" w:cs="Times New Roman"/>
+          <w:color w:val="D4D4D4"/>
+          <w:sz w:val="21"/>
+          <w:szCs w:val="21"/>
+        </w:rPr>
+        <w:t xml:space="preserve">    </w:t>
+      </w:r>
+      <w:r>
+        <w:rPr>
+          <w:rFonts w:ascii="Consolas" w:eastAsia="Times New Roman" w:hAnsi="Consolas" w:cs="Times New Roman"/>
+          <w:color w:val="CE9178"/>
+          <w:sz w:val="21"/>
+          <w:szCs w:val="21"/>
+        </w:rPr>
+        <w:t>birthYear</w:t>
+      </w:r>
+      <w:r>
+        <w:rPr>
+          <w:rFonts w:ascii="Consolas" w:eastAsia="Times New Roman" w:hAnsi="Consolas" w:cs="Times New Roman"/>
+          <w:color w:val="D4D4D4"/>
+          <w:sz w:val="21"/>
+          <w:szCs w:val="21"/>
+        </w:rPr>
+        <w:t xml:space="preserve">: </w:t>
+      </w:r>
+      <w:r>
+        <w:rPr>
+          <w:rFonts w:ascii="Consolas" w:eastAsia="Times New Roman" w:hAnsi="Consolas" w:cs="Times New Roman"/>
+          <w:color w:val="B5CEA8"/>
+          <w:sz w:val="21"/>
+          <w:szCs w:val="21"/>
+        </w:rPr>
+        <w:t>1990</w:t>
+      </w:r>
+      <w:r>
+        <w:rPr>
+          <w:rFonts w:ascii="Consolas" w:eastAsia="Times New Roman" w:hAnsi="Consolas" w:cs="Times New Roman"/>
+          <w:color w:val="D4D4D4"/>
+          <w:sz w:val="21"/>
+          <w:szCs w:val="21"/>
+        </w:rPr>
+        <w:t>,</w:t>
+      </w:r>
+    </w:p>
+    <w:p>
+      <w:pPr>
+        <w:shd w:val="clear" w:color="auto" w:fill="1E1E1E"/>
+        <w:spacing w:after="0" w:line="285" w:lineRule="atLeast"/>
+        <w:rPr>
+          <w:rFonts w:ascii="Consolas" w:eastAsia="Times New Roman" w:hAnsi="Consolas" w:cs="Times New Roman"/>
+          <w:color w:val="D4D4D4"/>
+          <w:sz w:val="21"/>
+          <w:szCs w:val="21"/>
+        </w:rPr>
+      </w:pPr>
+      <w:r>
+        <w:rPr>
+          <w:rFonts w:ascii="Consolas" w:eastAsia="Times New Roman" w:hAnsi="Consolas" w:cs="Times New Roman"/>
+          <w:color w:val="D4D4D4"/>
+          <w:sz w:val="21"/>
+          <w:szCs w:val="21"/>
+        </w:rPr>
+        <w:t xml:space="preserve">    </w:t>
+      </w:r>
+      <w:r>
+        <w:rPr>
+          <w:rFonts w:ascii="Consolas" w:eastAsia="Times New Roman" w:hAnsi="Consolas" w:cs="Times New Roman"/>
+          <w:color w:val="CE9178"/>
+          <w:sz w:val="21"/>
+          <w:szCs w:val="21"/>
+        </w:rPr>
+        <w:t>family</w:t>
+      </w:r>
+      <w:r>
+        <w:rPr>
+          <w:rFonts w:ascii="Consolas" w:eastAsia="Times New Roman" w:hAnsi="Consolas" w:cs="Times New Roman"/>
+          <w:color w:val="D4D4D4"/>
+          <w:sz w:val="21"/>
+          <w:szCs w:val="21"/>
+        </w:rPr>
+        <w:t>: [</w:t>
+      </w:r>
+      <w:r>
+        <w:rPr>
+          <w:rFonts w:ascii="Consolas" w:eastAsia="Times New Roman" w:hAnsi="Consolas" w:cs="Times New Roman"/>
+          <w:color w:val="CE9178"/>
+          <w:sz w:val="21"/>
+          <w:szCs w:val="21"/>
+        </w:rPr>
+        <w:t>'Jane'</w:t>
+      </w:r>
+      <w:r>
+        <w:rPr>
+          <w:rFonts w:ascii="Consolas" w:eastAsia="Times New Roman" w:hAnsi="Consolas" w:cs="Times New Roman"/>
+          <w:color w:val="D4D4D4"/>
+          <w:sz w:val="21"/>
+          <w:szCs w:val="21"/>
+        </w:rPr>
+        <w:t>,</w:t>
+      </w:r>
+      <w:r>
+        <w:rPr>
+          <w:rFonts w:ascii="Consolas" w:eastAsia="Times New Roman" w:hAnsi="Consolas" w:cs="Times New Roman"/>
+          <w:color w:val="CE9178"/>
+          <w:sz w:val="21"/>
+          <w:szCs w:val="21"/>
+        </w:rPr>
+        <w:t>'Mark'</w:t>
+      </w:r>
+      <w:r>
+        <w:rPr>
+          <w:rFonts w:ascii="Consolas" w:eastAsia="Times New Roman" w:hAnsi="Consolas" w:cs="Times New Roman"/>
+          <w:color w:val="D4D4D4"/>
+          <w:sz w:val="21"/>
+          <w:szCs w:val="21"/>
+        </w:rPr>
+        <w:t>,</w:t>
+      </w:r>
+      <w:r>
+        <w:rPr>
+          <w:rFonts w:ascii="Consolas" w:eastAsia="Times New Roman" w:hAnsi="Consolas" w:cs="Times New Roman"/>
+          <w:color w:val="CE9178"/>
+          <w:sz w:val="21"/>
+          <w:szCs w:val="21"/>
+        </w:rPr>
+        <w:t>'Bob'</w:t>
+      </w:r>
+      <w:r>
+        <w:rPr>
+          <w:rFonts w:ascii="Consolas" w:eastAsia="Times New Roman" w:hAnsi="Consolas" w:cs="Times New Roman"/>
+          <w:color w:val="D4D4D4"/>
+          <w:sz w:val="21"/>
+          <w:szCs w:val="21"/>
+        </w:rPr>
+        <w:t>,</w:t>
+      </w:r>
+      <w:r>
+        <w:rPr>
+          <w:rFonts w:ascii="Consolas" w:eastAsia="Times New Roman" w:hAnsi="Consolas" w:cs="Times New Roman"/>
+          <w:color w:val="CE9178"/>
+          <w:sz w:val="21"/>
+          <w:szCs w:val="21"/>
+        </w:rPr>
+        <w:t>'Emily'</w:t>
+      </w:r>
+      <w:r>
+        <w:rPr>
+          <w:rFonts w:ascii="Consolas" w:eastAsia="Times New Roman" w:hAnsi="Consolas" w:cs="Times New Roman"/>
+          <w:color w:val="D4D4D4"/>
+          <w:sz w:val="21"/>
+          <w:szCs w:val="21"/>
+        </w:rPr>
+        <w:t>],</w:t>
+      </w:r>
+    </w:p>
+    <w:p>
+      <w:pPr>
+        <w:shd w:val="clear" w:color="auto" w:fill="1E1E1E"/>
+        <w:spacing w:after="0" w:line="285" w:lineRule="atLeast"/>
+        <w:rPr>
+          <w:rFonts w:ascii="Consolas" w:eastAsia="Times New Roman" w:hAnsi="Consolas" w:cs="Times New Roman"/>
+          <w:color w:val="D4D4D4"/>
+          <w:sz w:val="21"/>
+          <w:szCs w:val="21"/>
+        </w:rPr>
+      </w:pPr>
+      <w:r>
+        <w:rPr>
+          <w:rFonts w:ascii="Consolas" w:eastAsia="Times New Roman" w:hAnsi="Consolas" w:cs="Times New Roman"/>
+          <w:color w:val="D4D4D4"/>
+          <w:sz w:val="21"/>
+          <w:szCs w:val="21"/>
+        </w:rPr>
+        <w:t xml:space="preserve">    </w:t>
+      </w:r>
+      <w:r>
+        <w:rPr>
+          <w:rFonts w:ascii="Consolas" w:eastAsia="Times New Roman" w:hAnsi="Consolas" w:cs="Times New Roman"/>
+          <w:color w:val="CE9178"/>
+          <w:sz w:val="21"/>
+          <w:szCs w:val="21"/>
+        </w:rPr>
+        <w:t>job</w:t>
+      </w:r>
+      <w:r>
+        <w:rPr>
+          <w:rFonts w:ascii="Consolas" w:eastAsia="Times New Roman" w:hAnsi="Consolas" w:cs="Times New Roman"/>
+          <w:color w:val="D4D4D4"/>
+          <w:sz w:val="21"/>
+          <w:szCs w:val="21"/>
+        </w:rPr>
+        <w:t xml:space="preserve">: </w:t>
+      </w:r>
+      <w:r>
+        <w:rPr>
+          <w:rFonts w:ascii="Consolas" w:eastAsia="Times New Roman" w:hAnsi="Consolas" w:cs="Times New Roman"/>
+          <w:color w:val="CE9178"/>
+          <w:sz w:val="21"/>
+          <w:szCs w:val="21"/>
+        </w:rPr>
+        <w:t>'teacher'</w:t>
+      </w:r>
+      <w:r>
+        <w:rPr>
+          <w:rFonts w:ascii="Consolas" w:eastAsia="Times New Roman" w:hAnsi="Consolas" w:cs="Times New Roman"/>
+          <w:color w:val="D4D4D4"/>
+          <w:sz w:val="21"/>
+          <w:szCs w:val="21"/>
+        </w:rPr>
+        <w:t>,</w:t>
+      </w:r>
+    </w:p>
+    <w:p>
+      <w:pPr>
+        <w:shd w:val="clear" w:color="auto" w:fill="1E1E1E"/>
+        <w:spacing w:after="0" w:line="285" w:lineRule="atLeast"/>
+        <w:rPr>
+          <w:rFonts w:ascii="Consolas" w:eastAsia="Times New Roman" w:hAnsi="Consolas" w:cs="Times New Roman"/>
+          <w:color w:val="D4D4D4"/>
+          <w:sz w:val="21"/>
+          <w:szCs w:val="21"/>
+        </w:rPr>
+      </w:pPr>
+      <w:r>
+        <w:rPr>
+          <w:rFonts w:ascii="Consolas" w:eastAsia="Times New Roman" w:hAnsi="Consolas" w:cs="Times New Roman"/>
+          <w:color w:val="D4D4D4"/>
+          <w:sz w:val="21"/>
+          <w:szCs w:val="21"/>
+        </w:rPr>
+        <w:lastRenderedPageBreak/>
+        <w:t xml:space="preserve">    </w:t>
+      </w:r>
+      <w:r>
+        <w:rPr>
+          <w:rFonts w:ascii="Consolas" w:eastAsia="Times New Roman" w:hAnsi="Consolas" w:cs="Times New Roman"/>
+          <w:color w:val="CE9178"/>
+          <w:sz w:val="21"/>
+          <w:szCs w:val="21"/>
+        </w:rPr>
+        <w:t>isMarried</w:t>
+      </w:r>
+      <w:r>
+        <w:rPr>
+          <w:rFonts w:ascii="Consolas" w:eastAsia="Times New Roman" w:hAnsi="Consolas" w:cs="Times New Roman"/>
+          <w:color w:val="D4D4D4"/>
+          <w:sz w:val="21"/>
+          <w:szCs w:val="21"/>
+        </w:rPr>
+        <w:t xml:space="preserve">: </w:t>
+      </w:r>
+      <w:r>
+        <w:rPr>
+          <w:rFonts w:ascii="Consolas" w:eastAsia="Times New Roman" w:hAnsi="Consolas" w:cs="Times New Roman"/>
+          <w:color w:val="569CD6"/>
+          <w:sz w:val="21"/>
+          <w:szCs w:val="21"/>
+        </w:rPr>
+        <w:t>false</w:t>
+      </w:r>
+      <w:r>
+        <w:rPr>
+          <w:rFonts w:ascii="Consolas" w:eastAsia="Times New Roman" w:hAnsi="Consolas" w:cs="Times New Roman"/>
+          <w:color w:val="D4D4D4"/>
+          <w:sz w:val="21"/>
+          <w:szCs w:val="21"/>
+        </w:rPr>
+        <w:t>,</w:t>
+      </w:r>
+    </w:p>
+    <w:p>
+      <w:pPr>
+        <w:shd w:val="clear" w:color="auto" w:fill="1E1E1E"/>
+        <w:spacing w:after="0" w:line="285" w:lineRule="atLeast"/>
+        <w:rPr>
+          <w:rFonts w:ascii="Consolas" w:eastAsia="Times New Roman" w:hAnsi="Consolas" w:cs="Times New Roman"/>
+          <w:color w:val="D4D4D4"/>
+          <w:sz w:val="21"/>
+          <w:szCs w:val="21"/>
+        </w:rPr>
+      </w:pPr>
+      <w:r>
+        <w:rPr>
+          <w:rFonts w:ascii="Consolas" w:eastAsia="Times New Roman" w:hAnsi="Consolas" w:cs="Times New Roman"/>
+          <w:color w:val="D4D4D4"/>
+          <w:sz w:val="21"/>
+          <w:szCs w:val="21"/>
+        </w:rPr>
+        <w:t xml:space="preserve">    </w:t>
+      </w:r>
+      <w:r>
+        <w:rPr>
+          <w:rFonts w:ascii="Consolas" w:eastAsia="Times New Roman" w:hAnsi="Consolas" w:cs="Times New Roman"/>
+          <w:color w:val="DCDCAA"/>
+          <w:sz w:val="21"/>
+          <w:szCs w:val="21"/>
+        </w:rPr>
+        <w:t>calcAge</w:t>
+      </w:r>
+      <w:r>
+        <w:rPr>
+          <w:rFonts w:ascii="Consolas" w:eastAsia="Times New Roman" w:hAnsi="Consolas" w:cs="Times New Roman"/>
+          <w:color w:val="D4D4D4"/>
+          <w:sz w:val="21"/>
+          <w:szCs w:val="21"/>
+        </w:rPr>
+        <w:t xml:space="preserve">: </w:t>
+      </w:r>
+      <w:r>
+        <w:rPr>
+          <w:rFonts w:ascii="Consolas" w:eastAsia="Times New Roman" w:hAnsi="Consolas" w:cs="Times New Roman"/>
+          <w:color w:val="569CD6"/>
+          <w:sz w:val="21"/>
+          <w:szCs w:val="21"/>
+        </w:rPr>
+        <w:t>function</w:t>
+      </w:r>
+      <w:r>
+        <w:rPr>
+          <w:rFonts w:ascii="Consolas" w:eastAsia="Times New Roman" w:hAnsi="Consolas" w:cs="Times New Roman"/>
+          <w:color w:val="D4D4D4"/>
+          <w:sz w:val="21"/>
+          <w:szCs w:val="21"/>
+        </w:rPr>
+        <w:t>(){</w:t>
+      </w:r>
+    </w:p>
+    <w:p>
+      <w:pPr>
+        <w:shd w:val="clear" w:color="auto" w:fill="1E1E1E"/>
+        <w:spacing w:after="0" w:line="285" w:lineRule="atLeast"/>
+        <w:rPr>
+          <w:rFonts w:ascii="Consolas" w:eastAsia="Times New Roman" w:hAnsi="Consolas" w:cs="Times New Roman"/>
+          <w:color w:val="D4D4D4"/>
+          <w:sz w:val="21"/>
+          <w:szCs w:val="21"/>
+        </w:rPr>
+      </w:pPr>
+      <w:r>
+        <w:rPr>
+          <w:rFonts w:ascii="Consolas" w:eastAsia="Times New Roman" w:hAnsi="Consolas" w:cs="Times New Roman"/>
+          <w:color w:val="D4D4D4"/>
+          <w:sz w:val="21"/>
+          <w:szCs w:val="21"/>
+        </w:rPr>
+        <w:t xml:space="preserve">        </w:t>
+      </w:r>
+      <w:r>
+        <w:rPr>
+          <w:rFonts w:ascii="Consolas" w:eastAsia="Times New Roman" w:hAnsi="Consolas" w:cs="Times New Roman"/>
+          <w:color w:val="569CD6"/>
+          <w:sz w:val="21"/>
+          <w:szCs w:val="21"/>
+        </w:rPr>
+        <w:t>this</w:t>
+      </w:r>
+      <w:r>
+        <w:rPr>
+          <w:rFonts w:ascii="Consolas" w:eastAsia="Times New Roman" w:hAnsi="Consolas" w:cs="Times New Roman"/>
+          <w:color w:val="D4D4D4"/>
+          <w:sz w:val="21"/>
+          <w:szCs w:val="21"/>
+        </w:rPr>
+        <w:t>.</w:t>
+      </w:r>
+      <w:r>
+        <w:rPr>
+          <w:rFonts w:ascii="Consolas" w:eastAsia="Times New Roman" w:hAnsi="Consolas" w:cs="Times New Roman"/>
+          <w:color w:val="9CDCFE"/>
+          <w:sz w:val="21"/>
+          <w:szCs w:val="21"/>
+        </w:rPr>
+        <w:t>age</w:t>
+      </w:r>
+      <w:r>
+        <w:rPr>
+          <w:rFonts w:ascii="Consolas" w:eastAsia="Times New Roman" w:hAnsi="Consolas" w:cs="Times New Roman"/>
+          <w:color w:val="D4D4D4"/>
+          <w:sz w:val="21"/>
+          <w:szCs w:val="21"/>
+        </w:rPr>
+        <w:t xml:space="preserve"> = </w:t>
+      </w:r>
+      <w:r>
+        <w:rPr>
+          <w:rFonts w:ascii="Consolas" w:eastAsia="Times New Roman" w:hAnsi="Consolas" w:cs="Times New Roman"/>
+          <w:color w:val="B5CEA8"/>
+          <w:sz w:val="21"/>
+          <w:szCs w:val="21"/>
+        </w:rPr>
+        <w:t>2019</w:t>
+      </w:r>
+      <w:r>
+        <w:rPr>
+          <w:rFonts w:ascii="Consolas" w:eastAsia="Times New Roman" w:hAnsi="Consolas" w:cs="Times New Roman"/>
+          <w:color w:val="D4D4D4"/>
+          <w:sz w:val="21"/>
+          <w:szCs w:val="21"/>
+        </w:rPr>
+        <w:t xml:space="preserve"> - </w:t>
+      </w:r>
+      <w:r>
+        <w:rPr>
+          <w:rFonts w:ascii="Consolas" w:eastAsia="Times New Roman" w:hAnsi="Consolas" w:cs="Times New Roman"/>
+          <w:color w:val="569CD6"/>
+          <w:sz w:val="21"/>
+          <w:szCs w:val="21"/>
+        </w:rPr>
+        <w:t>this</w:t>
+      </w:r>
+      <w:r>
+        <w:rPr>
+          <w:rFonts w:ascii="Consolas" w:eastAsia="Times New Roman" w:hAnsi="Consolas" w:cs="Times New Roman"/>
+          <w:color w:val="D4D4D4"/>
+          <w:sz w:val="21"/>
+          <w:szCs w:val="21"/>
+        </w:rPr>
+        <w:t>.</w:t>
+      </w:r>
+      <w:r>
+        <w:rPr>
+          <w:rFonts w:ascii="Consolas" w:eastAsia="Times New Roman" w:hAnsi="Consolas" w:cs="Times New Roman"/>
+          <w:color w:val="9CDCFE"/>
+          <w:sz w:val="21"/>
+          <w:szCs w:val="21"/>
+        </w:rPr>
+        <w:t>birthYear</w:t>
+      </w:r>
+      <w:r>
+        <w:rPr>
+          <w:rFonts w:ascii="Consolas" w:eastAsia="Times New Roman" w:hAnsi="Consolas" w:cs="Times New Roman"/>
+          <w:color w:val="D4D4D4"/>
+          <w:sz w:val="21"/>
+          <w:szCs w:val="21"/>
+        </w:rPr>
+        <w:t>;</w:t>
+      </w:r>
+    </w:p>
+    <w:p>
+      <w:pPr>
+        <w:shd w:val="clear" w:color="auto" w:fill="1E1E1E"/>
+        <w:spacing w:after="0" w:line="285" w:lineRule="atLeast"/>
+        <w:rPr>
+          <w:rFonts w:ascii="Consolas" w:eastAsia="Times New Roman" w:hAnsi="Consolas" w:cs="Times New Roman"/>
+          <w:color w:val="D4D4D4"/>
+          <w:sz w:val="21"/>
+          <w:szCs w:val="21"/>
+        </w:rPr>
+      </w:pPr>
+      <w:r>
+        <w:rPr>
+          <w:rFonts w:ascii="Consolas" w:eastAsia="Times New Roman" w:hAnsi="Consolas" w:cs="Times New Roman"/>
+          <w:color w:val="D4D4D4"/>
+          <w:sz w:val="21"/>
+          <w:szCs w:val="21"/>
+        </w:rPr>
+        <w:t xml:space="preserve">    }</w:t>
+      </w:r>
+    </w:p>
+    <w:p>
+      <w:pPr>
+        <w:shd w:val="clear" w:color="auto" w:fill="1E1E1E"/>
+        <w:spacing w:after="0" w:line="285" w:lineRule="atLeast"/>
+        <w:rPr>
+          <w:rFonts w:ascii="Consolas" w:eastAsia="Times New Roman" w:hAnsi="Consolas" w:cs="Times New Roman"/>
+          <w:color w:val="D4D4D4"/>
+          <w:sz w:val="21"/>
+          <w:szCs w:val="21"/>
+        </w:rPr>
+      </w:pPr>
+      <w:r>
+        <w:rPr>
+          <w:rFonts w:ascii="Consolas" w:eastAsia="Times New Roman" w:hAnsi="Consolas" w:cs="Times New Roman"/>
+          <w:color w:val="D4D4D4"/>
+          <w:sz w:val="21"/>
+          <w:szCs w:val="21"/>
+        </w:rPr>
+        <w:t>};</w:t>
+      </w:r>
+    </w:p>
+    <w:p>
+      <w:pPr>
+        <w:shd w:val="clear" w:color="auto" w:fill="1E1E1E"/>
+        <w:spacing w:after="0" w:line="285" w:lineRule="atLeast"/>
+        <w:rPr>
+          <w:rFonts w:ascii="Consolas" w:eastAsia="Times New Roman" w:hAnsi="Consolas" w:cs="Times New Roman"/>
+          <w:color w:val="D4D4D4"/>
+          <w:sz w:val="21"/>
+          <w:szCs w:val="21"/>
+        </w:rPr>
+      </w:pPr>
+    </w:p>
+    <w:p>
+      <w:pPr>
+        <w:shd w:val="clear" w:color="auto" w:fill="1E1E1E"/>
+        <w:spacing w:after="0" w:line="285" w:lineRule="atLeast"/>
+        <w:rPr>
+          <w:rFonts w:ascii="Consolas" w:eastAsia="Times New Roman" w:hAnsi="Consolas" w:cs="Times New Roman"/>
+          <w:color w:val="D4D4D4"/>
+          <w:sz w:val="21"/>
+          <w:szCs w:val="21"/>
+        </w:rPr>
+      </w:pPr>
+      <w:r>
+        <w:rPr>
+          <w:rFonts w:ascii="Consolas" w:eastAsia="Times New Roman" w:hAnsi="Consolas" w:cs="Times New Roman"/>
+          <w:color w:val="9CDCFE"/>
+          <w:sz w:val="21"/>
+          <w:szCs w:val="21"/>
+        </w:rPr>
+        <w:t>john</w:t>
+      </w:r>
+      <w:r>
+        <w:rPr>
+          <w:rFonts w:ascii="Consolas" w:eastAsia="Times New Roman" w:hAnsi="Consolas" w:cs="Times New Roman"/>
+          <w:color w:val="D4D4D4"/>
+          <w:sz w:val="21"/>
+          <w:szCs w:val="21"/>
+        </w:rPr>
+        <w:t>.</w:t>
+      </w:r>
+      <w:r>
+        <w:rPr>
+          <w:rFonts w:ascii="Consolas" w:eastAsia="Times New Roman" w:hAnsi="Consolas" w:cs="Times New Roman"/>
+          <w:color w:val="DCDCAA"/>
+          <w:sz w:val="21"/>
+          <w:szCs w:val="21"/>
+        </w:rPr>
+        <w:t>calcAge</w:t>
+      </w:r>
+      <w:r>
+        <w:rPr>
+          <w:rFonts w:ascii="Consolas" w:eastAsia="Times New Roman" w:hAnsi="Consolas" w:cs="Times New Roman"/>
+          <w:color w:val="D4D4D4"/>
+          <w:sz w:val="21"/>
+          <w:szCs w:val="21"/>
+        </w:rPr>
+        <w:t>();</w:t>
+      </w:r>
+    </w:p>
+    <w:p>
+      <w:pPr>
+        <w:shd w:val="clear" w:color="auto" w:fill="1E1E1E"/>
+        <w:spacing w:after="0" w:line="285" w:lineRule="atLeast"/>
+        <w:rPr>
+          <w:rFonts w:ascii="Consolas" w:eastAsia="Times New Roman" w:hAnsi="Consolas" w:cs="Times New Roman"/>
+          <w:color w:val="D4D4D4"/>
+          <w:sz w:val="21"/>
+          <w:szCs w:val="21"/>
+        </w:rPr>
+      </w:pPr>
+      <w:r>
+        <w:rPr>
+          <w:rFonts w:ascii="Consolas" w:eastAsia="Times New Roman" w:hAnsi="Consolas" w:cs="Times New Roman"/>
+          <w:color w:val="4EC9B0"/>
+          <w:sz w:val="21"/>
+          <w:szCs w:val="21"/>
+        </w:rPr>
+        <w:t>console</w:t>
+      </w:r>
+      <w:r>
+        <w:rPr>
+          <w:rFonts w:ascii="Consolas" w:eastAsia="Times New Roman" w:hAnsi="Consolas" w:cs="Times New Roman"/>
+          <w:color w:val="D4D4D4"/>
+          <w:sz w:val="21"/>
+          <w:szCs w:val="21"/>
+        </w:rPr>
+        <w:t>.</w:t>
+      </w:r>
+      <w:r>
+        <w:rPr>
+          <w:rFonts w:ascii="Consolas" w:eastAsia="Times New Roman" w:hAnsi="Consolas" w:cs="Times New Roman"/>
+          <w:color w:val="DCDCAA"/>
+          <w:sz w:val="21"/>
+          <w:szCs w:val="21"/>
+        </w:rPr>
+        <w:t>log</w:t>
+      </w:r>
+      <w:r>
+        <w:rPr>
+          <w:rFonts w:ascii="Consolas" w:eastAsia="Times New Roman" w:hAnsi="Consolas" w:cs="Times New Roman"/>
+          <w:color w:val="D4D4D4"/>
+          <w:sz w:val="21"/>
+          <w:szCs w:val="21"/>
+        </w:rPr>
+        <w:t>(</w:t>
+      </w:r>
+      <w:r>
+        <w:rPr>
+          <w:rFonts w:ascii="Consolas" w:eastAsia="Times New Roman" w:hAnsi="Consolas" w:cs="Times New Roman"/>
+          <w:color w:val="9CDCFE"/>
+          <w:sz w:val="21"/>
+          <w:szCs w:val="21"/>
+        </w:rPr>
+        <w:t>john</w:t>
+      </w:r>
+      <w:r>
+        <w:rPr>
+          <w:rFonts w:ascii="Consolas" w:eastAsia="Times New Roman" w:hAnsi="Consolas" w:cs="Times New Roman"/>
+          <w:color w:val="D4D4D4"/>
+          <w:sz w:val="21"/>
+          <w:szCs w:val="21"/>
+        </w:rPr>
+        <w:t>);</w:t>
+      </w:r>
+    </w:p>
+    <w:p>
+      <w:pPr>
+        <w:rPr>
+          <w:b/>
+        </w:rPr>
+      </w:pPr>
+    </w:p>
+    <w:p>
+      <w:pPr>
+        <w:rPr>
+          <w:b/>
+        </w:rPr>
+      </w:pPr>
+      <w:r>
+        <w:rPr>
+          <w:b/>
+        </w:rPr>
+        <w:t>storin functions in the method declaration – this points to itsself</w:t>
+      </w:r>
       <w:bookmarkStart w:id="0" w:name="_GoBack"/>
       <w:bookmarkEnd w:id="0"/>
     </w:p>
@@ -1188,7 +2746,6 @@
         </w:numPr>
       </w:pPr>
       <w:r>
-        <w:lastRenderedPageBreak/>
         <w:t>JavaScript is what made modern web development possible</w:t>
       </w:r>
     </w:p>
@@ -1255,6 +2812,7 @@
           <w:sz w:val="21"/>
           <w:szCs w:val="21"/>
         </w:rPr>
+        <w:lastRenderedPageBreak/>
         <w:t>var</w:t>
       </w:r>
       <w:r>
@@ -2260,329 +3818,329 @@
           <w:sz w:val="21"/>
           <w:szCs w:val="21"/>
         </w:rPr>
+        <w:t>if</w:t>
+      </w:r>
+      <w:r>
+        <w:rPr>
+          <w:rFonts w:ascii="Consolas" w:eastAsia="Times New Roman" w:hAnsi="Consolas" w:cs="Times New Roman"/>
+          <w:color w:val="D4D4D4"/>
+          <w:sz w:val="21"/>
+          <w:szCs w:val="21"/>
+        </w:rPr>
+        <w:t xml:space="preserve"> (</w:t>
+      </w:r>
+      <w:r>
+        <w:rPr>
+          <w:rFonts w:ascii="Consolas" w:eastAsia="Times New Roman" w:hAnsi="Consolas" w:cs="Times New Roman"/>
+          <w:color w:val="9CDCFE"/>
+          <w:sz w:val="21"/>
+          <w:szCs w:val="21"/>
+        </w:rPr>
+        <w:t>civilStatus</w:t>
+      </w:r>
+      <w:r>
+        <w:rPr>
+          <w:rFonts w:ascii="Consolas" w:eastAsia="Times New Roman" w:hAnsi="Consolas" w:cs="Times New Roman"/>
+          <w:color w:val="D4D4D4"/>
+          <w:sz w:val="21"/>
+          <w:szCs w:val="21"/>
+        </w:rPr>
+        <w:t xml:space="preserve"> === </w:t>
+      </w:r>
+      <w:r>
+        <w:rPr>
+          <w:rFonts w:ascii="Consolas" w:eastAsia="Times New Roman" w:hAnsi="Consolas" w:cs="Times New Roman"/>
+          <w:color w:val="CE9178"/>
+          <w:sz w:val="21"/>
+          <w:szCs w:val="21"/>
+        </w:rPr>
+        <w:t>'married'</w:t>
+      </w:r>
+      <w:r>
+        <w:rPr>
+          <w:rFonts w:ascii="Consolas" w:eastAsia="Times New Roman" w:hAnsi="Consolas" w:cs="Times New Roman"/>
+          <w:color w:val="D4D4D4"/>
+          <w:sz w:val="21"/>
+          <w:szCs w:val="21"/>
+        </w:rPr>
+        <w:t>){</w:t>
+      </w:r>
+    </w:p>
+    <w:p>
+      <w:pPr>
+        <w:shd w:val="clear" w:color="auto" w:fill="1E1E1E"/>
+        <w:spacing w:after="0" w:line="285" w:lineRule="atLeast"/>
+        <w:rPr>
+          <w:rFonts w:ascii="Consolas" w:eastAsia="Times New Roman" w:hAnsi="Consolas" w:cs="Times New Roman"/>
+          <w:color w:val="D4D4D4"/>
+          <w:sz w:val="21"/>
+          <w:szCs w:val="21"/>
+        </w:rPr>
+      </w:pPr>
+      <w:r>
+        <w:rPr>
+          <w:rFonts w:ascii="Consolas" w:eastAsia="Times New Roman" w:hAnsi="Consolas" w:cs="Times New Roman"/>
+          <w:color w:val="D4D4D4"/>
+          <w:sz w:val="21"/>
+          <w:szCs w:val="21"/>
+        </w:rPr>
+        <w:t xml:space="preserve">    </w:t>
+      </w:r>
+      <w:r>
+        <w:rPr>
+          <w:rFonts w:ascii="Consolas" w:eastAsia="Times New Roman" w:hAnsi="Consolas" w:cs="Times New Roman"/>
+          <w:color w:val="4EC9B0"/>
+          <w:sz w:val="21"/>
+          <w:szCs w:val="21"/>
+        </w:rPr>
+        <w:t>console</w:t>
+      </w:r>
+      <w:r>
+        <w:rPr>
+          <w:rFonts w:ascii="Consolas" w:eastAsia="Times New Roman" w:hAnsi="Consolas" w:cs="Times New Roman"/>
+          <w:color w:val="D4D4D4"/>
+          <w:sz w:val="21"/>
+          <w:szCs w:val="21"/>
+        </w:rPr>
+        <w:t>.</w:t>
+      </w:r>
+      <w:r>
+        <w:rPr>
+          <w:rFonts w:ascii="Consolas" w:eastAsia="Times New Roman" w:hAnsi="Consolas" w:cs="Times New Roman"/>
+          <w:color w:val="DCDCAA"/>
+          <w:sz w:val="21"/>
+          <w:szCs w:val="21"/>
+        </w:rPr>
+        <w:t>log</w:t>
+      </w:r>
+      <w:r>
+        <w:rPr>
+          <w:rFonts w:ascii="Consolas" w:eastAsia="Times New Roman" w:hAnsi="Consolas" w:cs="Times New Roman"/>
+          <w:color w:val="D4D4D4"/>
+          <w:sz w:val="21"/>
+          <w:szCs w:val="21"/>
+        </w:rPr>
+        <w:t>(</w:t>
+      </w:r>
+      <w:r>
+        <w:rPr>
+          <w:rFonts w:ascii="Consolas" w:eastAsia="Times New Roman" w:hAnsi="Consolas" w:cs="Times New Roman"/>
+          <w:color w:val="9CDCFE"/>
+          <w:sz w:val="21"/>
+          <w:szCs w:val="21"/>
+        </w:rPr>
+        <w:t>firstName</w:t>
+      </w:r>
+      <w:r>
+        <w:rPr>
+          <w:rFonts w:ascii="Consolas" w:eastAsia="Times New Roman" w:hAnsi="Consolas" w:cs="Times New Roman"/>
+          <w:color w:val="D4D4D4"/>
+          <w:sz w:val="21"/>
+          <w:szCs w:val="21"/>
+        </w:rPr>
+        <w:t xml:space="preserve"> + </w:t>
+      </w:r>
+      <w:r>
+        <w:rPr>
+          <w:rFonts w:ascii="Consolas" w:eastAsia="Times New Roman" w:hAnsi="Consolas" w:cs="Times New Roman"/>
+          <w:color w:val="CE9178"/>
+          <w:sz w:val="21"/>
+          <w:szCs w:val="21"/>
+        </w:rPr>
+        <w:t>' is married!'</w:t>
+      </w:r>
+      <w:r>
+        <w:rPr>
+          <w:rFonts w:ascii="Consolas" w:eastAsia="Times New Roman" w:hAnsi="Consolas" w:cs="Times New Roman"/>
+          <w:color w:val="D4D4D4"/>
+          <w:sz w:val="21"/>
+          <w:szCs w:val="21"/>
+        </w:rPr>
+        <w:t>);</w:t>
+      </w:r>
+    </w:p>
+    <w:p>
+      <w:pPr>
+        <w:shd w:val="clear" w:color="auto" w:fill="1E1E1E"/>
+        <w:spacing w:after="0" w:line="285" w:lineRule="atLeast"/>
+        <w:rPr>
+          <w:rFonts w:ascii="Consolas" w:eastAsia="Times New Roman" w:hAnsi="Consolas" w:cs="Times New Roman"/>
+          <w:color w:val="D4D4D4"/>
+          <w:sz w:val="21"/>
+          <w:szCs w:val="21"/>
+        </w:rPr>
+      </w:pPr>
+      <w:r>
+        <w:rPr>
+          <w:rFonts w:ascii="Consolas" w:eastAsia="Times New Roman" w:hAnsi="Consolas" w:cs="Times New Roman"/>
+          <w:color w:val="D4D4D4"/>
+          <w:sz w:val="21"/>
+          <w:szCs w:val="21"/>
+        </w:rPr>
+        <w:t>}</w:t>
+      </w:r>
+    </w:p>
+    <w:p>
+      <w:pPr>
+        <w:shd w:val="clear" w:color="auto" w:fill="1E1E1E"/>
+        <w:spacing w:after="0" w:line="285" w:lineRule="atLeast"/>
+        <w:rPr>
+          <w:rFonts w:ascii="Consolas" w:eastAsia="Times New Roman" w:hAnsi="Consolas" w:cs="Times New Roman"/>
+          <w:color w:val="D4D4D4"/>
+          <w:sz w:val="21"/>
+          <w:szCs w:val="21"/>
+        </w:rPr>
+      </w:pPr>
+      <w:r>
+        <w:rPr>
+          <w:rFonts w:ascii="Consolas" w:eastAsia="Times New Roman" w:hAnsi="Consolas" w:cs="Times New Roman"/>
+          <w:color w:val="C586C0"/>
+          <w:sz w:val="21"/>
+          <w:szCs w:val="21"/>
+        </w:rPr>
+        <w:t>else</w:t>
+      </w:r>
+      <w:r>
+        <w:rPr>
+          <w:rFonts w:ascii="Consolas" w:eastAsia="Times New Roman" w:hAnsi="Consolas" w:cs="Times New Roman"/>
+          <w:color w:val="D4D4D4"/>
+          <w:sz w:val="21"/>
+          <w:szCs w:val="21"/>
+        </w:rPr>
+        <w:t>{</w:t>
+      </w:r>
+    </w:p>
+    <w:p>
+      <w:pPr>
+        <w:shd w:val="clear" w:color="auto" w:fill="1E1E1E"/>
+        <w:spacing w:after="0" w:line="285" w:lineRule="atLeast"/>
+        <w:rPr>
+          <w:rFonts w:ascii="Consolas" w:eastAsia="Times New Roman" w:hAnsi="Consolas" w:cs="Times New Roman"/>
+          <w:color w:val="D4D4D4"/>
+          <w:sz w:val="21"/>
+          <w:szCs w:val="21"/>
+        </w:rPr>
+      </w:pPr>
+      <w:r>
+        <w:rPr>
+          <w:rFonts w:ascii="Consolas" w:eastAsia="Times New Roman" w:hAnsi="Consolas" w:cs="Times New Roman"/>
+          <w:color w:val="D4D4D4"/>
+          <w:sz w:val="21"/>
+          <w:szCs w:val="21"/>
+        </w:rPr>
+        <w:t xml:space="preserve">    </w:t>
+      </w:r>
+      <w:r>
+        <w:rPr>
+          <w:rFonts w:ascii="Consolas" w:eastAsia="Times New Roman" w:hAnsi="Consolas" w:cs="Times New Roman"/>
+          <w:color w:val="4EC9B0"/>
+          <w:sz w:val="21"/>
+          <w:szCs w:val="21"/>
+        </w:rPr>
+        <w:t>console</w:t>
+      </w:r>
+      <w:r>
+        <w:rPr>
+          <w:rFonts w:ascii="Consolas" w:eastAsia="Times New Roman" w:hAnsi="Consolas" w:cs="Times New Roman"/>
+          <w:color w:val="D4D4D4"/>
+          <w:sz w:val="21"/>
+          <w:szCs w:val="21"/>
+        </w:rPr>
+        <w:t>.</w:t>
+      </w:r>
+      <w:r>
+        <w:rPr>
+          <w:rFonts w:ascii="Consolas" w:eastAsia="Times New Roman" w:hAnsi="Consolas" w:cs="Times New Roman"/>
+          <w:color w:val="DCDCAA"/>
+          <w:sz w:val="21"/>
+          <w:szCs w:val="21"/>
+        </w:rPr>
+        <w:t>log</w:t>
+      </w:r>
+      <w:r>
+        <w:rPr>
+          <w:rFonts w:ascii="Consolas" w:eastAsia="Times New Roman" w:hAnsi="Consolas" w:cs="Times New Roman"/>
+          <w:color w:val="D4D4D4"/>
+          <w:sz w:val="21"/>
+          <w:szCs w:val="21"/>
+        </w:rPr>
+        <w:t>(</w:t>
+      </w:r>
+      <w:r>
+        <w:rPr>
+          <w:rFonts w:ascii="Consolas" w:eastAsia="Times New Roman" w:hAnsi="Consolas" w:cs="Times New Roman"/>
+          <w:color w:val="9CDCFE"/>
+          <w:sz w:val="21"/>
+          <w:szCs w:val="21"/>
+        </w:rPr>
+        <w:t>firstName</w:t>
+      </w:r>
+      <w:r>
+        <w:rPr>
+          <w:rFonts w:ascii="Consolas" w:eastAsia="Times New Roman" w:hAnsi="Consolas" w:cs="Times New Roman"/>
+          <w:color w:val="D4D4D4"/>
+          <w:sz w:val="21"/>
+          <w:szCs w:val="21"/>
+        </w:rPr>
+        <w:t xml:space="preserve"> + </w:t>
+      </w:r>
+      <w:r>
+        <w:rPr>
+          <w:rFonts w:ascii="Consolas" w:eastAsia="Times New Roman" w:hAnsi="Consolas" w:cs="Times New Roman"/>
+          <w:color w:val="CE9178"/>
+          <w:sz w:val="21"/>
+          <w:szCs w:val="21"/>
+        </w:rPr>
+        <w:t>' is not married!'</w:t>
+      </w:r>
+      <w:r>
+        <w:rPr>
+          <w:rFonts w:ascii="Consolas" w:eastAsia="Times New Roman" w:hAnsi="Consolas" w:cs="Times New Roman"/>
+          <w:color w:val="D4D4D4"/>
+          <w:sz w:val="21"/>
+          <w:szCs w:val="21"/>
+        </w:rPr>
+        <w:t>);</w:t>
+      </w:r>
+    </w:p>
+    <w:p>
+      <w:pPr>
+        <w:shd w:val="clear" w:color="auto" w:fill="1E1E1E"/>
+        <w:spacing w:after="0" w:line="285" w:lineRule="atLeast"/>
+        <w:rPr>
+          <w:rFonts w:ascii="Consolas" w:eastAsia="Times New Roman" w:hAnsi="Consolas" w:cs="Times New Roman"/>
+          <w:color w:val="D4D4D4"/>
+          <w:sz w:val="21"/>
+          <w:szCs w:val="21"/>
+        </w:rPr>
+      </w:pPr>
+      <w:r>
+        <w:rPr>
+          <w:rFonts w:ascii="Consolas" w:eastAsia="Times New Roman" w:hAnsi="Consolas" w:cs="Times New Roman"/>
+          <w:color w:val="D4D4D4"/>
+          <w:sz w:val="21"/>
+          <w:szCs w:val="21"/>
+        </w:rPr>
+        <w:t>}</w:t>
+      </w:r>
+    </w:p>
+    <w:p>
+      <w:r>
+        <w:t>Elif statements</w:t>
+      </w:r>
+    </w:p>
+    <w:p/>
+    <w:p>
+      <w:r>
+        <w:t>AND (&amp;&amp;) =&gt; true if ALL are tr</w:t>
+      </w:r>
+      <w:r>
+        <w:t>ue</w:t>
+      </w:r>
+    </w:p>
+    <w:p>
+      <w:r>
         <w:lastRenderedPageBreak/>
-        <w:t>if</w:t>
-      </w:r>
-      <w:r>
-        <w:rPr>
-          <w:rFonts w:ascii="Consolas" w:eastAsia="Times New Roman" w:hAnsi="Consolas" w:cs="Times New Roman"/>
-          <w:color w:val="D4D4D4"/>
-          <w:sz w:val="21"/>
-          <w:szCs w:val="21"/>
-        </w:rPr>
-        <w:t xml:space="preserve"> (</w:t>
-      </w:r>
-      <w:r>
-        <w:rPr>
-          <w:rFonts w:ascii="Consolas" w:eastAsia="Times New Roman" w:hAnsi="Consolas" w:cs="Times New Roman"/>
-          <w:color w:val="9CDCFE"/>
-          <w:sz w:val="21"/>
-          <w:szCs w:val="21"/>
-        </w:rPr>
-        <w:t>civilStatus</w:t>
-      </w:r>
-      <w:r>
-        <w:rPr>
-          <w:rFonts w:ascii="Consolas" w:eastAsia="Times New Roman" w:hAnsi="Consolas" w:cs="Times New Roman"/>
-          <w:color w:val="D4D4D4"/>
-          <w:sz w:val="21"/>
-          <w:szCs w:val="21"/>
-        </w:rPr>
-        <w:t xml:space="preserve"> === </w:t>
-      </w:r>
-      <w:r>
-        <w:rPr>
-          <w:rFonts w:ascii="Consolas" w:eastAsia="Times New Roman" w:hAnsi="Consolas" w:cs="Times New Roman"/>
-          <w:color w:val="CE9178"/>
-          <w:sz w:val="21"/>
-          <w:szCs w:val="21"/>
-        </w:rPr>
-        <w:t>'married'</w:t>
-      </w:r>
-      <w:r>
-        <w:rPr>
-          <w:rFonts w:ascii="Consolas" w:eastAsia="Times New Roman" w:hAnsi="Consolas" w:cs="Times New Roman"/>
-          <w:color w:val="D4D4D4"/>
-          <w:sz w:val="21"/>
-          <w:szCs w:val="21"/>
-        </w:rPr>
-        <w:t>){</w:t>
-      </w:r>
-    </w:p>
-    <w:p>
-      <w:pPr>
-        <w:shd w:val="clear" w:color="auto" w:fill="1E1E1E"/>
-        <w:spacing w:after="0" w:line="285" w:lineRule="atLeast"/>
-        <w:rPr>
-          <w:rFonts w:ascii="Consolas" w:eastAsia="Times New Roman" w:hAnsi="Consolas" w:cs="Times New Roman"/>
-          <w:color w:val="D4D4D4"/>
-          <w:sz w:val="21"/>
-          <w:szCs w:val="21"/>
-        </w:rPr>
-      </w:pPr>
-      <w:r>
-        <w:rPr>
-          <w:rFonts w:ascii="Consolas" w:eastAsia="Times New Roman" w:hAnsi="Consolas" w:cs="Times New Roman"/>
-          <w:color w:val="D4D4D4"/>
-          <w:sz w:val="21"/>
-          <w:szCs w:val="21"/>
-        </w:rPr>
-        <w:t xml:space="preserve">    </w:t>
-      </w:r>
-      <w:r>
-        <w:rPr>
-          <w:rFonts w:ascii="Consolas" w:eastAsia="Times New Roman" w:hAnsi="Consolas" w:cs="Times New Roman"/>
-          <w:color w:val="4EC9B0"/>
-          <w:sz w:val="21"/>
-          <w:szCs w:val="21"/>
-        </w:rPr>
-        <w:t>console</w:t>
-      </w:r>
-      <w:r>
-        <w:rPr>
-          <w:rFonts w:ascii="Consolas" w:eastAsia="Times New Roman" w:hAnsi="Consolas" w:cs="Times New Roman"/>
-          <w:color w:val="D4D4D4"/>
-          <w:sz w:val="21"/>
-          <w:szCs w:val="21"/>
-        </w:rPr>
-        <w:t>.</w:t>
-      </w:r>
-      <w:r>
-        <w:rPr>
-          <w:rFonts w:ascii="Consolas" w:eastAsia="Times New Roman" w:hAnsi="Consolas" w:cs="Times New Roman"/>
-          <w:color w:val="DCDCAA"/>
-          <w:sz w:val="21"/>
-          <w:szCs w:val="21"/>
-        </w:rPr>
-        <w:t>log</w:t>
-      </w:r>
-      <w:r>
-        <w:rPr>
-          <w:rFonts w:ascii="Consolas" w:eastAsia="Times New Roman" w:hAnsi="Consolas" w:cs="Times New Roman"/>
-          <w:color w:val="D4D4D4"/>
-          <w:sz w:val="21"/>
-          <w:szCs w:val="21"/>
-        </w:rPr>
-        <w:t>(</w:t>
-      </w:r>
-      <w:r>
-        <w:rPr>
-          <w:rFonts w:ascii="Consolas" w:eastAsia="Times New Roman" w:hAnsi="Consolas" w:cs="Times New Roman"/>
-          <w:color w:val="9CDCFE"/>
-          <w:sz w:val="21"/>
-          <w:szCs w:val="21"/>
-        </w:rPr>
-        <w:t>firstName</w:t>
-      </w:r>
-      <w:r>
-        <w:rPr>
-          <w:rFonts w:ascii="Consolas" w:eastAsia="Times New Roman" w:hAnsi="Consolas" w:cs="Times New Roman"/>
-          <w:color w:val="D4D4D4"/>
-          <w:sz w:val="21"/>
-          <w:szCs w:val="21"/>
-        </w:rPr>
-        <w:t xml:space="preserve"> + </w:t>
-      </w:r>
-      <w:r>
-        <w:rPr>
-          <w:rFonts w:ascii="Consolas" w:eastAsia="Times New Roman" w:hAnsi="Consolas" w:cs="Times New Roman"/>
-          <w:color w:val="CE9178"/>
-          <w:sz w:val="21"/>
-          <w:szCs w:val="21"/>
-        </w:rPr>
-        <w:t>' is married!'</w:t>
-      </w:r>
-      <w:r>
-        <w:rPr>
-          <w:rFonts w:ascii="Consolas" w:eastAsia="Times New Roman" w:hAnsi="Consolas" w:cs="Times New Roman"/>
-          <w:color w:val="D4D4D4"/>
-          <w:sz w:val="21"/>
-          <w:szCs w:val="21"/>
-        </w:rPr>
-        <w:t>);</w:t>
-      </w:r>
-    </w:p>
-    <w:p>
-      <w:pPr>
-        <w:shd w:val="clear" w:color="auto" w:fill="1E1E1E"/>
-        <w:spacing w:after="0" w:line="285" w:lineRule="atLeast"/>
-        <w:rPr>
-          <w:rFonts w:ascii="Consolas" w:eastAsia="Times New Roman" w:hAnsi="Consolas" w:cs="Times New Roman"/>
-          <w:color w:val="D4D4D4"/>
-          <w:sz w:val="21"/>
-          <w:szCs w:val="21"/>
-        </w:rPr>
-      </w:pPr>
-      <w:r>
-        <w:rPr>
-          <w:rFonts w:ascii="Consolas" w:eastAsia="Times New Roman" w:hAnsi="Consolas" w:cs="Times New Roman"/>
-          <w:color w:val="D4D4D4"/>
-          <w:sz w:val="21"/>
-          <w:szCs w:val="21"/>
-        </w:rPr>
-        <w:t>}</w:t>
-      </w:r>
-    </w:p>
-    <w:p>
-      <w:pPr>
-        <w:shd w:val="clear" w:color="auto" w:fill="1E1E1E"/>
-        <w:spacing w:after="0" w:line="285" w:lineRule="atLeast"/>
-        <w:rPr>
-          <w:rFonts w:ascii="Consolas" w:eastAsia="Times New Roman" w:hAnsi="Consolas" w:cs="Times New Roman"/>
-          <w:color w:val="D4D4D4"/>
-          <w:sz w:val="21"/>
-          <w:szCs w:val="21"/>
-        </w:rPr>
-      </w:pPr>
-      <w:r>
-        <w:rPr>
-          <w:rFonts w:ascii="Consolas" w:eastAsia="Times New Roman" w:hAnsi="Consolas" w:cs="Times New Roman"/>
-          <w:color w:val="C586C0"/>
-          <w:sz w:val="21"/>
-          <w:szCs w:val="21"/>
-        </w:rPr>
-        <w:t>else</w:t>
-      </w:r>
-      <w:r>
-        <w:rPr>
-          <w:rFonts w:ascii="Consolas" w:eastAsia="Times New Roman" w:hAnsi="Consolas" w:cs="Times New Roman"/>
-          <w:color w:val="D4D4D4"/>
-          <w:sz w:val="21"/>
-          <w:szCs w:val="21"/>
-        </w:rPr>
-        <w:t>{</w:t>
-      </w:r>
-    </w:p>
-    <w:p>
-      <w:pPr>
-        <w:shd w:val="clear" w:color="auto" w:fill="1E1E1E"/>
-        <w:spacing w:after="0" w:line="285" w:lineRule="atLeast"/>
-        <w:rPr>
-          <w:rFonts w:ascii="Consolas" w:eastAsia="Times New Roman" w:hAnsi="Consolas" w:cs="Times New Roman"/>
-          <w:color w:val="D4D4D4"/>
-          <w:sz w:val="21"/>
-          <w:szCs w:val="21"/>
-        </w:rPr>
-      </w:pPr>
-      <w:r>
-        <w:rPr>
-          <w:rFonts w:ascii="Consolas" w:eastAsia="Times New Roman" w:hAnsi="Consolas" w:cs="Times New Roman"/>
-          <w:color w:val="D4D4D4"/>
-          <w:sz w:val="21"/>
-          <w:szCs w:val="21"/>
-        </w:rPr>
-        <w:t xml:space="preserve">    </w:t>
-      </w:r>
-      <w:r>
-        <w:rPr>
-          <w:rFonts w:ascii="Consolas" w:eastAsia="Times New Roman" w:hAnsi="Consolas" w:cs="Times New Roman"/>
-          <w:color w:val="4EC9B0"/>
-          <w:sz w:val="21"/>
-          <w:szCs w:val="21"/>
-        </w:rPr>
-        <w:t>console</w:t>
-      </w:r>
-      <w:r>
-        <w:rPr>
-          <w:rFonts w:ascii="Consolas" w:eastAsia="Times New Roman" w:hAnsi="Consolas" w:cs="Times New Roman"/>
-          <w:color w:val="D4D4D4"/>
-          <w:sz w:val="21"/>
-          <w:szCs w:val="21"/>
-        </w:rPr>
-        <w:t>.</w:t>
-      </w:r>
-      <w:r>
-        <w:rPr>
-          <w:rFonts w:ascii="Consolas" w:eastAsia="Times New Roman" w:hAnsi="Consolas" w:cs="Times New Roman"/>
-          <w:color w:val="DCDCAA"/>
-          <w:sz w:val="21"/>
-          <w:szCs w:val="21"/>
-        </w:rPr>
-        <w:t>log</w:t>
-      </w:r>
-      <w:r>
-        <w:rPr>
-          <w:rFonts w:ascii="Consolas" w:eastAsia="Times New Roman" w:hAnsi="Consolas" w:cs="Times New Roman"/>
-          <w:color w:val="D4D4D4"/>
-          <w:sz w:val="21"/>
-          <w:szCs w:val="21"/>
-        </w:rPr>
-        <w:t>(</w:t>
-      </w:r>
-      <w:r>
-        <w:rPr>
-          <w:rFonts w:ascii="Consolas" w:eastAsia="Times New Roman" w:hAnsi="Consolas" w:cs="Times New Roman"/>
-          <w:color w:val="9CDCFE"/>
-          <w:sz w:val="21"/>
-          <w:szCs w:val="21"/>
-        </w:rPr>
-        <w:t>firstName</w:t>
-      </w:r>
-      <w:r>
-        <w:rPr>
-          <w:rFonts w:ascii="Consolas" w:eastAsia="Times New Roman" w:hAnsi="Consolas" w:cs="Times New Roman"/>
-          <w:color w:val="D4D4D4"/>
-          <w:sz w:val="21"/>
-          <w:szCs w:val="21"/>
-        </w:rPr>
-        <w:t xml:space="preserve"> + </w:t>
-      </w:r>
-      <w:r>
-        <w:rPr>
-          <w:rFonts w:ascii="Consolas" w:eastAsia="Times New Roman" w:hAnsi="Consolas" w:cs="Times New Roman"/>
-          <w:color w:val="CE9178"/>
-          <w:sz w:val="21"/>
-          <w:szCs w:val="21"/>
-        </w:rPr>
-        <w:t>' is not married!'</w:t>
-      </w:r>
-      <w:r>
-        <w:rPr>
-          <w:rFonts w:ascii="Consolas" w:eastAsia="Times New Roman" w:hAnsi="Consolas" w:cs="Times New Roman"/>
-          <w:color w:val="D4D4D4"/>
-          <w:sz w:val="21"/>
-          <w:szCs w:val="21"/>
-        </w:rPr>
-        <w:t>);</w:t>
-      </w:r>
-    </w:p>
-    <w:p>
-      <w:pPr>
-        <w:shd w:val="clear" w:color="auto" w:fill="1E1E1E"/>
-        <w:spacing w:after="0" w:line="285" w:lineRule="atLeast"/>
-        <w:rPr>
-          <w:rFonts w:ascii="Consolas" w:eastAsia="Times New Roman" w:hAnsi="Consolas" w:cs="Times New Roman"/>
-          <w:color w:val="D4D4D4"/>
-          <w:sz w:val="21"/>
-          <w:szCs w:val="21"/>
-        </w:rPr>
-      </w:pPr>
-      <w:r>
-        <w:rPr>
-          <w:rFonts w:ascii="Consolas" w:eastAsia="Times New Roman" w:hAnsi="Consolas" w:cs="Times New Roman"/>
-          <w:color w:val="D4D4D4"/>
-          <w:sz w:val="21"/>
-          <w:szCs w:val="21"/>
-        </w:rPr>
-        <w:t>}</w:t>
-      </w:r>
-    </w:p>
-    <w:p>
-      <w:r>
-        <w:t>Elif statements</w:t>
-      </w:r>
-    </w:p>
-    <w:p/>
-    <w:p>
-      <w:r>
-        <w:t>AND (&amp;&amp;) =&gt; true if ALL are tr</w:t>
-      </w:r>
-      <w:r>
-        <w:t>ue</w:t>
-      </w:r>
-    </w:p>
-    <w:p>
-      <w:r>
         <w:t>OR (||) =&gt; true if ONE is true</w:t>
       </w:r>
     </w:p>
@@ -3885,7 +5443,6 @@
     </w:p>
     <w:p>
       <w:r>
-        <w:lastRenderedPageBreak/>
         <w:tab/>
         <w:t>Truthy values: not falsy ones</w:t>
       </w:r>
@@ -4088,6 +5645,7 @@
           <w:sz w:val="21"/>
           <w:szCs w:val="21"/>
         </w:rPr>
+        <w:lastRenderedPageBreak/>
         <w:t>var</w:t>
       </w:r>
       <w:r>
@@ -5319,309 +6877,309 @@
     </w:p>
     <w:p>
       <w:r>
+        <w:t>the order of reading matters!</w:t>
+      </w:r>
+    </w:p>
+    <w:p>
+      <w:r>
+        <w:t>-adding new arrays with names.length</w:t>
+      </w:r>
+    </w:p>
+    <w:p>
+      <w:pPr>
+        <w:shd w:val="clear" w:color="auto" w:fill="1E1E1E"/>
+        <w:spacing w:after="0" w:line="285" w:lineRule="atLeast"/>
+        <w:rPr>
+          <w:rFonts w:ascii="Consolas" w:eastAsia="Times New Roman" w:hAnsi="Consolas" w:cs="Times New Roman"/>
+          <w:color w:val="D4D4D4"/>
+          <w:sz w:val="21"/>
+          <w:szCs w:val="21"/>
+        </w:rPr>
+      </w:pPr>
+      <w:r>
+        <w:rPr>
+          <w:rFonts w:ascii="Consolas" w:eastAsia="Times New Roman" w:hAnsi="Consolas" w:cs="Times New Roman"/>
+          <w:color w:val="569CD6"/>
+          <w:sz w:val="21"/>
+          <w:szCs w:val="21"/>
+        </w:rPr>
+        <w:t>var</w:t>
+      </w:r>
+      <w:r>
+        <w:rPr>
+          <w:rFonts w:ascii="Consolas" w:eastAsia="Times New Roman" w:hAnsi="Consolas" w:cs="Times New Roman"/>
+          <w:color w:val="D4D4D4"/>
+          <w:sz w:val="21"/>
+          <w:szCs w:val="21"/>
+        </w:rPr>
+        <w:t xml:space="preserve"> </w:t>
+      </w:r>
+      <w:r>
+        <w:rPr>
+          <w:rFonts w:ascii="Consolas" w:eastAsia="Times New Roman" w:hAnsi="Consolas" w:cs="Times New Roman"/>
+          <w:color w:val="9CDCFE"/>
+          <w:sz w:val="21"/>
+          <w:szCs w:val="21"/>
+        </w:rPr>
+        <w:t>john</w:t>
+      </w:r>
+      <w:r>
+        <w:rPr>
+          <w:rFonts w:ascii="Consolas" w:eastAsia="Times New Roman" w:hAnsi="Consolas" w:cs="Times New Roman"/>
+          <w:color w:val="D4D4D4"/>
+          <w:sz w:val="21"/>
+          <w:szCs w:val="21"/>
+        </w:rPr>
+        <w:t xml:space="preserve"> = [</w:t>
+      </w:r>
+      <w:r>
+        <w:rPr>
+          <w:rFonts w:ascii="Consolas" w:eastAsia="Times New Roman" w:hAnsi="Consolas" w:cs="Times New Roman"/>
+          <w:color w:val="CE9178"/>
+          <w:sz w:val="21"/>
+          <w:szCs w:val="21"/>
+        </w:rPr>
+        <w:t>'John'</w:t>
+      </w:r>
+      <w:r>
+        <w:rPr>
+          <w:rFonts w:ascii="Consolas" w:eastAsia="Times New Roman" w:hAnsi="Consolas" w:cs="Times New Roman"/>
+          <w:color w:val="D4D4D4"/>
+          <w:sz w:val="21"/>
+          <w:szCs w:val="21"/>
+        </w:rPr>
+        <w:t xml:space="preserve">, </w:t>
+      </w:r>
+      <w:r>
+        <w:rPr>
+          <w:rFonts w:ascii="Consolas" w:eastAsia="Times New Roman" w:hAnsi="Consolas" w:cs="Times New Roman"/>
+          <w:color w:val="CE9178"/>
+          <w:sz w:val="21"/>
+          <w:szCs w:val="21"/>
+        </w:rPr>
+        <w:t>'Smith'</w:t>
+      </w:r>
+      <w:r>
+        <w:rPr>
+          <w:rFonts w:ascii="Consolas" w:eastAsia="Times New Roman" w:hAnsi="Consolas" w:cs="Times New Roman"/>
+          <w:color w:val="D4D4D4"/>
+          <w:sz w:val="21"/>
+          <w:szCs w:val="21"/>
+        </w:rPr>
+        <w:t xml:space="preserve">, </w:t>
+      </w:r>
+      <w:r>
+        <w:rPr>
+          <w:rFonts w:ascii="Consolas" w:eastAsia="Times New Roman" w:hAnsi="Consolas" w:cs="Times New Roman"/>
+          <w:color w:val="B5CEA8"/>
+          <w:sz w:val="21"/>
+          <w:szCs w:val="21"/>
+        </w:rPr>
+        <w:t>1990</w:t>
+      </w:r>
+      <w:r>
+        <w:rPr>
+          <w:rFonts w:ascii="Consolas" w:eastAsia="Times New Roman" w:hAnsi="Consolas" w:cs="Times New Roman"/>
+          <w:color w:val="D4D4D4"/>
+          <w:sz w:val="21"/>
+          <w:szCs w:val="21"/>
+        </w:rPr>
+        <w:t xml:space="preserve">, </w:t>
+      </w:r>
+      <w:r>
+        <w:rPr>
+          <w:rFonts w:ascii="Consolas" w:eastAsia="Times New Roman" w:hAnsi="Consolas" w:cs="Times New Roman"/>
+          <w:color w:val="CE9178"/>
+          <w:sz w:val="21"/>
+          <w:szCs w:val="21"/>
+        </w:rPr>
+        <w:t>'teacher'</w:t>
+      </w:r>
+      <w:r>
+        <w:rPr>
+          <w:rFonts w:ascii="Consolas" w:eastAsia="Times New Roman" w:hAnsi="Consolas" w:cs="Times New Roman"/>
+          <w:color w:val="D4D4D4"/>
+          <w:sz w:val="21"/>
+          <w:szCs w:val="21"/>
+        </w:rPr>
+        <w:t xml:space="preserve">, </w:t>
+      </w:r>
+      <w:r>
+        <w:rPr>
+          <w:rFonts w:ascii="Consolas" w:eastAsia="Times New Roman" w:hAnsi="Consolas" w:cs="Times New Roman"/>
+          <w:color w:val="569CD6"/>
+          <w:sz w:val="21"/>
+          <w:szCs w:val="21"/>
+        </w:rPr>
+        <w:t>false</w:t>
+      </w:r>
+      <w:r>
+        <w:rPr>
+          <w:rFonts w:ascii="Consolas" w:eastAsia="Times New Roman" w:hAnsi="Consolas" w:cs="Times New Roman"/>
+          <w:color w:val="D4D4D4"/>
+          <w:sz w:val="21"/>
+          <w:szCs w:val="21"/>
+        </w:rPr>
+        <w:t>];</w:t>
+      </w:r>
+    </w:p>
+    <w:p>
+      <w:pPr>
+        <w:shd w:val="clear" w:color="auto" w:fill="1E1E1E"/>
+        <w:spacing w:after="0" w:line="285" w:lineRule="atLeast"/>
+        <w:rPr>
+          <w:rFonts w:ascii="Consolas" w:eastAsia="Times New Roman" w:hAnsi="Consolas" w:cs="Times New Roman"/>
+          <w:color w:val="D4D4D4"/>
+          <w:sz w:val="21"/>
+          <w:szCs w:val="21"/>
+        </w:rPr>
+      </w:pPr>
+    </w:p>
+    <w:p>
+      <w:r>
+        <w:t>arrays can store different data types</w:t>
+      </w:r>
+    </w:p>
+    <w:p>
+      <w:pPr>
+        <w:shd w:val="clear" w:color="auto" w:fill="1E1E1E"/>
+        <w:spacing w:after="0" w:line="285" w:lineRule="atLeast"/>
+        <w:rPr>
+          <w:rFonts w:ascii="Consolas" w:eastAsia="Times New Roman" w:hAnsi="Consolas" w:cs="Times New Roman"/>
+          <w:color w:val="D4D4D4"/>
+          <w:sz w:val="21"/>
+          <w:szCs w:val="21"/>
+        </w:rPr>
+      </w:pPr>
+      <w:r>
+        <w:rPr>
+          <w:rFonts w:ascii="Consolas" w:eastAsia="Times New Roman" w:hAnsi="Consolas" w:cs="Times New Roman"/>
+          <w:color w:val="9CDCFE"/>
+          <w:sz w:val="21"/>
+          <w:szCs w:val="21"/>
+        </w:rPr>
+        <w:t>john</w:t>
+      </w:r>
+      <w:r>
+        <w:rPr>
+          <w:rFonts w:ascii="Consolas" w:eastAsia="Times New Roman" w:hAnsi="Consolas" w:cs="Times New Roman"/>
+          <w:color w:val="D4D4D4"/>
+          <w:sz w:val="21"/>
+          <w:szCs w:val="21"/>
+        </w:rPr>
+        <w:t>.</w:t>
+      </w:r>
+      <w:r>
+        <w:rPr>
+          <w:rFonts w:ascii="Consolas" w:eastAsia="Times New Roman" w:hAnsi="Consolas" w:cs="Times New Roman"/>
+          <w:color w:val="DCDCAA"/>
+          <w:sz w:val="21"/>
+          <w:szCs w:val="21"/>
+        </w:rPr>
+        <w:t>push</w:t>
+      </w:r>
+      <w:r>
+        <w:rPr>
+          <w:rFonts w:ascii="Consolas" w:eastAsia="Times New Roman" w:hAnsi="Consolas" w:cs="Times New Roman"/>
+          <w:color w:val="D4D4D4"/>
+          <w:sz w:val="21"/>
+          <w:szCs w:val="21"/>
+        </w:rPr>
+        <w:t>(</w:t>
+      </w:r>
+      <w:r>
+        <w:rPr>
+          <w:rFonts w:ascii="Consolas" w:eastAsia="Times New Roman" w:hAnsi="Consolas" w:cs="Times New Roman"/>
+          <w:color w:val="CE9178"/>
+          <w:sz w:val="21"/>
+          <w:szCs w:val="21"/>
+        </w:rPr>
+        <w:t>'blue'</w:t>
+      </w:r>
+      <w:r>
+        <w:rPr>
+          <w:rFonts w:ascii="Consolas" w:eastAsia="Times New Roman" w:hAnsi="Consolas" w:cs="Times New Roman"/>
+          <w:color w:val="D4D4D4"/>
+          <w:sz w:val="21"/>
+          <w:szCs w:val="21"/>
+        </w:rPr>
+        <w:t>);</w:t>
+      </w:r>
+    </w:p>
+    <w:p>
+      <w:r>
+        <w:t>used to add an item to the end of an array</w:t>
+      </w:r>
+    </w:p>
+    <w:p>
+      <w:pPr>
+        <w:shd w:val="clear" w:color="auto" w:fill="1E1E1E"/>
+        <w:spacing w:after="0" w:line="285" w:lineRule="atLeast"/>
+        <w:rPr>
+          <w:rFonts w:ascii="Consolas" w:eastAsia="Times New Roman" w:hAnsi="Consolas" w:cs="Times New Roman"/>
+          <w:color w:val="D4D4D4"/>
+          <w:sz w:val="21"/>
+          <w:szCs w:val="21"/>
+        </w:rPr>
+      </w:pPr>
+      <w:r>
+        <w:rPr>
+          <w:rFonts w:ascii="Consolas" w:eastAsia="Times New Roman" w:hAnsi="Consolas" w:cs="Times New Roman"/>
+          <w:color w:val="9CDCFE"/>
+          <w:sz w:val="21"/>
+          <w:szCs w:val="21"/>
+        </w:rPr>
+        <w:t>john</w:t>
+      </w:r>
+      <w:r>
+        <w:rPr>
+          <w:rFonts w:ascii="Consolas" w:eastAsia="Times New Roman" w:hAnsi="Consolas" w:cs="Times New Roman"/>
+          <w:color w:val="D4D4D4"/>
+          <w:sz w:val="21"/>
+          <w:szCs w:val="21"/>
+        </w:rPr>
+        <w:t>.</w:t>
+      </w:r>
+      <w:r>
+        <w:rPr>
+          <w:rFonts w:ascii="Consolas" w:eastAsia="Times New Roman" w:hAnsi="Consolas" w:cs="Times New Roman"/>
+          <w:color w:val="DCDCAA"/>
+          <w:sz w:val="21"/>
+          <w:szCs w:val="21"/>
+        </w:rPr>
+        <w:t>unshift</w:t>
+      </w:r>
+      <w:r>
+        <w:rPr>
+          <w:rFonts w:ascii="Consolas" w:eastAsia="Times New Roman" w:hAnsi="Consolas" w:cs="Times New Roman"/>
+          <w:color w:val="D4D4D4"/>
+          <w:sz w:val="21"/>
+          <w:szCs w:val="21"/>
+        </w:rPr>
+        <w:t>(</w:t>
+      </w:r>
+      <w:r>
+        <w:rPr>
+          <w:rFonts w:ascii="Consolas" w:eastAsia="Times New Roman" w:hAnsi="Consolas" w:cs="Times New Roman"/>
+          <w:color w:val="CE9178"/>
+          <w:sz w:val="21"/>
+          <w:szCs w:val="21"/>
+        </w:rPr>
+        <w:t>'Mr.'</w:t>
+      </w:r>
+      <w:r>
+        <w:rPr>
+          <w:rFonts w:ascii="Consolas" w:eastAsia="Times New Roman" w:hAnsi="Consolas" w:cs="Times New Roman"/>
+          <w:color w:val="D4D4D4"/>
+          <w:sz w:val="21"/>
+          <w:szCs w:val="21"/>
+        </w:rPr>
+        <w:t>);</w:t>
+      </w:r>
+    </w:p>
+    <w:p>
+      <w:r>
         <w:lastRenderedPageBreak/>
-        <w:t>the order of reading matters!</w:t>
-      </w:r>
-    </w:p>
-    <w:p>
-      <w:r>
-        <w:t>-adding new arrays with names.length</w:t>
-      </w:r>
-    </w:p>
-    <w:p>
-      <w:pPr>
-        <w:shd w:val="clear" w:color="auto" w:fill="1E1E1E"/>
-        <w:spacing w:after="0" w:line="285" w:lineRule="atLeast"/>
-        <w:rPr>
-          <w:rFonts w:ascii="Consolas" w:eastAsia="Times New Roman" w:hAnsi="Consolas" w:cs="Times New Roman"/>
-          <w:color w:val="D4D4D4"/>
-          <w:sz w:val="21"/>
-          <w:szCs w:val="21"/>
-        </w:rPr>
-      </w:pPr>
-      <w:r>
-        <w:rPr>
-          <w:rFonts w:ascii="Consolas" w:eastAsia="Times New Roman" w:hAnsi="Consolas" w:cs="Times New Roman"/>
-          <w:color w:val="569CD6"/>
-          <w:sz w:val="21"/>
-          <w:szCs w:val="21"/>
-        </w:rPr>
-        <w:t>var</w:t>
-      </w:r>
-      <w:r>
-        <w:rPr>
-          <w:rFonts w:ascii="Consolas" w:eastAsia="Times New Roman" w:hAnsi="Consolas" w:cs="Times New Roman"/>
-          <w:color w:val="D4D4D4"/>
-          <w:sz w:val="21"/>
-          <w:szCs w:val="21"/>
-        </w:rPr>
-        <w:t xml:space="preserve"> </w:t>
-      </w:r>
-      <w:r>
-        <w:rPr>
-          <w:rFonts w:ascii="Consolas" w:eastAsia="Times New Roman" w:hAnsi="Consolas" w:cs="Times New Roman"/>
-          <w:color w:val="9CDCFE"/>
-          <w:sz w:val="21"/>
-          <w:szCs w:val="21"/>
-        </w:rPr>
-        <w:t>john</w:t>
-      </w:r>
-      <w:r>
-        <w:rPr>
-          <w:rFonts w:ascii="Consolas" w:eastAsia="Times New Roman" w:hAnsi="Consolas" w:cs="Times New Roman"/>
-          <w:color w:val="D4D4D4"/>
-          <w:sz w:val="21"/>
-          <w:szCs w:val="21"/>
-        </w:rPr>
-        <w:t xml:space="preserve"> = [</w:t>
-      </w:r>
-      <w:r>
-        <w:rPr>
-          <w:rFonts w:ascii="Consolas" w:eastAsia="Times New Roman" w:hAnsi="Consolas" w:cs="Times New Roman"/>
-          <w:color w:val="CE9178"/>
-          <w:sz w:val="21"/>
-          <w:szCs w:val="21"/>
-        </w:rPr>
-        <w:t>'John'</w:t>
-      </w:r>
-      <w:r>
-        <w:rPr>
-          <w:rFonts w:ascii="Consolas" w:eastAsia="Times New Roman" w:hAnsi="Consolas" w:cs="Times New Roman"/>
-          <w:color w:val="D4D4D4"/>
-          <w:sz w:val="21"/>
-          <w:szCs w:val="21"/>
-        </w:rPr>
-        <w:t xml:space="preserve">, </w:t>
-      </w:r>
-      <w:r>
-        <w:rPr>
-          <w:rFonts w:ascii="Consolas" w:eastAsia="Times New Roman" w:hAnsi="Consolas" w:cs="Times New Roman"/>
-          <w:color w:val="CE9178"/>
-          <w:sz w:val="21"/>
-          <w:szCs w:val="21"/>
-        </w:rPr>
-        <w:t>'Smith'</w:t>
-      </w:r>
-      <w:r>
-        <w:rPr>
-          <w:rFonts w:ascii="Consolas" w:eastAsia="Times New Roman" w:hAnsi="Consolas" w:cs="Times New Roman"/>
-          <w:color w:val="D4D4D4"/>
-          <w:sz w:val="21"/>
-          <w:szCs w:val="21"/>
-        </w:rPr>
-        <w:t xml:space="preserve">, </w:t>
-      </w:r>
-      <w:r>
-        <w:rPr>
-          <w:rFonts w:ascii="Consolas" w:eastAsia="Times New Roman" w:hAnsi="Consolas" w:cs="Times New Roman"/>
-          <w:color w:val="B5CEA8"/>
-          <w:sz w:val="21"/>
-          <w:szCs w:val="21"/>
-        </w:rPr>
-        <w:t>1990</w:t>
-      </w:r>
-      <w:r>
-        <w:rPr>
-          <w:rFonts w:ascii="Consolas" w:eastAsia="Times New Roman" w:hAnsi="Consolas" w:cs="Times New Roman"/>
-          <w:color w:val="D4D4D4"/>
-          <w:sz w:val="21"/>
-          <w:szCs w:val="21"/>
-        </w:rPr>
-        <w:t xml:space="preserve">, </w:t>
-      </w:r>
-      <w:r>
-        <w:rPr>
-          <w:rFonts w:ascii="Consolas" w:eastAsia="Times New Roman" w:hAnsi="Consolas" w:cs="Times New Roman"/>
-          <w:color w:val="CE9178"/>
-          <w:sz w:val="21"/>
-          <w:szCs w:val="21"/>
-        </w:rPr>
-        <w:t>'teacher'</w:t>
-      </w:r>
-      <w:r>
-        <w:rPr>
-          <w:rFonts w:ascii="Consolas" w:eastAsia="Times New Roman" w:hAnsi="Consolas" w:cs="Times New Roman"/>
-          <w:color w:val="D4D4D4"/>
-          <w:sz w:val="21"/>
-          <w:szCs w:val="21"/>
-        </w:rPr>
-        <w:t xml:space="preserve">, </w:t>
-      </w:r>
-      <w:r>
-        <w:rPr>
-          <w:rFonts w:ascii="Consolas" w:eastAsia="Times New Roman" w:hAnsi="Consolas" w:cs="Times New Roman"/>
-          <w:color w:val="569CD6"/>
-          <w:sz w:val="21"/>
-          <w:szCs w:val="21"/>
-        </w:rPr>
-        <w:t>false</w:t>
-      </w:r>
-      <w:r>
-        <w:rPr>
-          <w:rFonts w:ascii="Consolas" w:eastAsia="Times New Roman" w:hAnsi="Consolas" w:cs="Times New Roman"/>
-          <w:color w:val="D4D4D4"/>
-          <w:sz w:val="21"/>
-          <w:szCs w:val="21"/>
-        </w:rPr>
-        <w:t>];</w:t>
-      </w:r>
-    </w:p>
-    <w:p>
-      <w:pPr>
-        <w:shd w:val="clear" w:color="auto" w:fill="1E1E1E"/>
-        <w:spacing w:after="0" w:line="285" w:lineRule="atLeast"/>
-        <w:rPr>
-          <w:rFonts w:ascii="Consolas" w:eastAsia="Times New Roman" w:hAnsi="Consolas" w:cs="Times New Roman"/>
-          <w:color w:val="D4D4D4"/>
-          <w:sz w:val="21"/>
-          <w:szCs w:val="21"/>
-        </w:rPr>
-      </w:pPr>
-    </w:p>
-    <w:p>
-      <w:r>
-        <w:t>arrays can store different data types</w:t>
-      </w:r>
-    </w:p>
-    <w:p>
-      <w:pPr>
-        <w:shd w:val="clear" w:color="auto" w:fill="1E1E1E"/>
-        <w:spacing w:after="0" w:line="285" w:lineRule="atLeast"/>
-        <w:rPr>
-          <w:rFonts w:ascii="Consolas" w:eastAsia="Times New Roman" w:hAnsi="Consolas" w:cs="Times New Roman"/>
-          <w:color w:val="D4D4D4"/>
-          <w:sz w:val="21"/>
-          <w:szCs w:val="21"/>
-        </w:rPr>
-      </w:pPr>
-      <w:r>
-        <w:rPr>
-          <w:rFonts w:ascii="Consolas" w:eastAsia="Times New Roman" w:hAnsi="Consolas" w:cs="Times New Roman"/>
-          <w:color w:val="9CDCFE"/>
-          <w:sz w:val="21"/>
-          <w:szCs w:val="21"/>
-        </w:rPr>
-        <w:t>john</w:t>
-      </w:r>
-      <w:r>
-        <w:rPr>
-          <w:rFonts w:ascii="Consolas" w:eastAsia="Times New Roman" w:hAnsi="Consolas" w:cs="Times New Roman"/>
-          <w:color w:val="D4D4D4"/>
-          <w:sz w:val="21"/>
-          <w:szCs w:val="21"/>
-        </w:rPr>
-        <w:t>.</w:t>
-      </w:r>
-      <w:r>
-        <w:rPr>
-          <w:rFonts w:ascii="Consolas" w:eastAsia="Times New Roman" w:hAnsi="Consolas" w:cs="Times New Roman"/>
-          <w:color w:val="DCDCAA"/>
-          <w:sz w:val="21"/>
-          <w:szCs w:val="21"/>
-        </w:rPr>
-        <w:t>push</w:t>
-      </w:r>
-      <w:r>
-        <w:rPr>
-          <w:rFonts w:ascii="Consolas" w:eastAsia="Times New Roman" w:hAnsi="Consolas" w:cs="Times New Roman"/>
-          <w:color w:val="D4D4D4"/>
-          <w:sz w:val="21"/>
-          <w:szCs w:val="21"/>
-        </w:rPr>
-        <w:t>(</w:t>
-      </w:r>
-      <w:r>
-        <w:rPr>
-          <w:rFonts w:ascii="Consolas" w:eastAsia="Times New Roman" w:hAnsi="Consolas" w:cs="Times New Roman"/>
-          <w:color w:val="CE9178"/>
-          <w:sz w:val="21"/>
-          <w:szCs w:val="21"/>
-        </w:rPr>
-        <w:t>'blue'</w:t>
-      </w:r>
-      <w:r>
-        <w:rPr>
-          <w:rFonts w:ascii="Consolas" w:eastAsia="Times New Roman" w:hAnsi="Consolas" w:cs="Times New Roman"/>
-          <w:color w:val="D4D4D4"/>
-          <w:sz w:val="21"/>
-          <w:szCs w:val="21"/>
-        </w:rPr>
-        <w:t>);</w:t>
-      </w:r>
-    </w:p>
-    <w:p>
-      <w:r>
-        <w:t>used to add an item to the end of an array</w:t>
-      </w:r>
-    </w:p>
-    <w:p>
-      <w:pPr>
-        <w:shd w:val="clear" w:color="auto" w:fill="1E1E1E"/>
-        <w:spacing w:after="0" w:line="285" w:lineRule="atLeast"/>
-        <w:rPr>
-          <w:rFonts w:ascii="Consolas" w:eastAsia="Times New Roman" w:hAnsi="Consolas" w:cs="Times New Roman"/>
-          <w:color w:val="D4D4D4"/>
-          <w:sz w:val="21"/>
-          <w:szCs w:val="21"/>
-        </w:rPr>
-      </w:pPr>
-      <w:r>
-        <w:rPr>
-          <w:rFonts w:ascii="Consolas" w:eastAsia="Times New Roman" w:hAnsi="Consolas" w:cs="Times New Roman"/>
-          <w:color w:val="9CDCFE"/>
-          <w:sz w:val="21"/>
-          <w:szCs w:val="21"/>
-        </w:rPr>
-        <w:t>john</w:t>
-      </w:r>
-      <w:r>
-        <w:rPr>
-          <w:rFonts w:ascii="Consolas" w:eastAsia="Times New Roman" w:hAnsi="Consolas" w:cs="Times New Roman"/>
-          <w:color w:val="D4D4D4"/>
-          <w:sz w:val="21"/>
-          <w:szCs w:val="21"/>
-        </w:rPr>
-        <w:t>.</w:t>
-      </w:r>
-      <w:r>
-        <w:rPr>
-          <w:rFonts w:ascii="Consolas" w:eastAsia="Times New Roman" w:hAnsi="Consolas" w:cs="Times New Roman"/>
-          <w:color w:val="DCDCAA"/>
-          <w:sz w:val="21"/>
-          <w:szCs w:val="21"/>
-        </w:rPr>
-        <w:t>unshift</w:t>
-      </w:r>
-      <w:r>
-        <w:rPr>
-          <w:rFonts w:ascii="Consolas" w:eastAsia="Times New Roman" w:hAnsi="Consolas" w:cs="Times New Roman"/>
-          <w:color w:val="D4D4D4"/>
-          <w:sz w:val="21"/>
-          <w:szCs w:val="21"/>
-        </w:rPr>
-        <w:t>(</w:t>
-      </w:r>
-      <w:r>
-        <w:rPr>
-          <w:rFonts w:ascii="Consolas" w:eastAsia="Times New Roman" w:hAnsi="Consolas" w:cs="Times New Roman"/>
-          <w:color w:val="CE9178"/>
-          <w:sz w:val="21"/>
-          <w:szCs w:val="21"/>
-        </w:rPr>
-        <w:t>'Mr.'</w:t>
-      </w:r>
-      <w:r>
-        <w:rPr>
-          <w:rFonts w:ascii="Consolas" w:eastAsia="Times New Roman" w:hAnsi="Consolas" w:cs="Times New Roman"/>
-          <w:color w:val="D4D4D4"/>
-          <w:sz w:val="21"/>
-          <w:szCs w:val="21"/>
-        </w:rPr>
-        <w:t>);</w:t>
-      </w:r>
-    </w:p>
-    <w:p>
-      <w:r>
         <w:t>adds an item to the beginning</w:t>
       </w:r>
     </w:p>

</xml_diff>